<commit_message>
Skrevet videre på dokument
</commit_message>
<xml_diff>
--- a/oblig2/oblig2_EmilBerglund.docx
+++ b/oblig2/oblig2_EmilBerglund.docx
@@ -7,28 +7,10 @@
         <w:spacing w:line="360" w:lineRule="auto"/>
         <w:rPr>
           <w:rFonts w:ascii="Arial" w:hAnsi="Arial" w:cs="Arial"/>
-          <w:sz w:val="24"/>
-          <w:szCs w:val="24"/>
-        </w:rPr>
-      </w:pPr>
-      <w:r>
-        <w:rPr>
-          <w:rFonts w:ascii="Arial" w:hAnsi="Arial" w:cs="Arial"/>
-          <w:sz w:val="24"/>
-          <w:szCs w:val="24"/>
-        </w:rPr>
-        <w:t>Oppgave 1.1:</w:t>
-      </w:r>
-    </w:p>
-    <w:p>
-      <w:pPr>
-        <w:spacing w:line="360" w:lineRule="auto"/>
-        <w:rPr>
-          <w:rFonts w:ascii="Arial" w:hAnsi="Arial" w:cs="Arial"/>
           <w:b/>
           <w:bCs/>
-          <w:sz w:val="24"/>
-          <w:szCs w:val="24"/>
+          <w:sz w:val="28"/>
+          <w:szCs w:val="28"/>
           <w:u w:val="single"/>
         </w:rPr>
       </w:pPr>
@@ -37,9 +19,31 @@
           <w:rFonts w:ascii="Arial" w:hAnsi="Arial" w:cs="Arial"/>
           <w:b/>
           <w:bCs/>
-          <w:sz w:val="24"/>
-          <w:szCs w:val="24"/>
+          <w:sz w:val="28"/>
+          <w:szCs w:val="28"/>
           <w:u w:val="single"/>
+        </w:rPr>
+        <w:t>Oppgave 1.1:</w:t>
+      </w:r>
+    </w:p>
+    <w:p>
+      <w:pPr>
+        <w:spacing w:line="360" w:lineRule="auto"/>
+        <w:rPr>
+          <w:rFonts w:ascii="Arial" w:hAnsi="Arial" w:cs="Arial"/>
+          <w:b/>
+          <w:bCs/>
+          <w:sz w:val="24"/>
+          <w:szCs w:val="24"/>
+        </w:rPr>
+      </w:pPr>
+      <w:r>
+        <w:rPr>
+          <w:rFonts w:ascii="Arial" w:hAnsi="Arial" w:cs="Arial"/>
+          <w:b/>
+          <w:bCs/>
+          <w:sz w:val="24"/>
+          <w:szCs w:val="24"/>
         </w:rPr>
         <w:t>Class</w:t>
       </w:r>
@@ -67,7 +71,25 @@
           <w:sz w:val="24"/>
           <w:szCs w:val="24"/>
         </w:rPr>
-        <w:t>En klasse en slags «blueprint» for å lage objekter. Den definerer egenskaper (variabler) og adferd (metoder) som objekter av klassen vil ha.</w:t>
+        <w:t>En klasse en slags «</w:t>
+      </w:r>
+      <w:proofErr w:type="spellStart"/>
+      <w:r>
+        <w:rPr>
+          <w:rFonts w:ascii="Arial" w:hAnsi="Arial" w:cs="Arial"/>
+          <w:sz w:val="24"/>
+          <w:szCs w:val="24"/>
+        </w:rPr>
+        <w:t>blueprint</w:t>
+      </w:r>
+      <w:proofErr w:type="spellEnd"/>
+      <w:r>
+        <w:rPr>
+          <w:rFonts w:ascii="Arial" w:hAnsi="Arial" w:cs="Arial"/>
+          <w:sz w:val="24"/>
+          <w:szCs w:val="24"/>
+        </w:rPr>
+        <w:t>» for å lage objekter. Den definerer egenskaper (variabler) og adferd (metoder) som objekter av klassen vil ha.</w:t>
       </w:r>
     </w:p>
     <w:p>
@@ -79,7 +101,6 @@
           <w:bCs/>
           <w:sz w:val="24"/>
           <w:szCs w:val="24"/>
-          <w:u w:val="single"/>
         </w:rPr>
       </w:pPr>
       <w:r>
@@ -89,7 +110,6 @@
           <w:bCs/>
           <w:sz w:val="24"/>
           <w:szCs w:val="24"/>
-          <w:u w:val="single"/>
         </w:rPr>
         <w:t>Object (konseptet, ikke klassen)</w:t>
       </w:r>
@@ -208,6 +228,7 @@
         </w:rPr>
         <w:t xml:space="preserve"> </w:t>
       </w:r>
+      <w:proofErr w:type="gramStart"/>
       <w:r>
         <w:rPr>
           <w:rFonts w:ascii="Consolas" w:eastAsia="Times New Roman" w:hAnsi="Consolas" w:cs="Times New Roman"/>
@@ -232,6 +253,7 @@
         </w:rPr>
         <w:t>(</w:t>
       </w:r>
+      <w:proofErr w:type="gramEnd"/>
       <w:r>
         <w:rPr>
           <w:rFonts w:ascii="Consolas" w:eastAsia="Times New Roman" w:hAnsi="Consolas" w:cs="Times New Roman"/>
@@ -327,7 +349,6 @@
           <w:bCs/>
           <w:sz w:val="24"/>
           <w:szCs w:val="24"/>
-          <w:u w:val="single"/>
         </w:rPr>
       </w:pPr>
       <w:r>
@@ -337,7 +358,6 @@
           <w:bCs/>
           <w:sz w:val="24"/>
           <w:szCs w:val="24"/>
-          <w:u w:val="single"/>
         </w:rPr>
         <w:t>Instansvariabel</w:t>
       </w:r>
@@ -469,6 +489,7 @@
           <w14:ligatures w14:val="none"/>
         </w:rPr>
       </w:pPr>
+      <w:proofErr w:type="spellStart"/>
       <w:r>
         <w:rPr>
           <w:rFonts w:ascii="Consolas" w:eastAsia="Times New Roman" w:hAnsi="Consolas" w:cs="Times New Roman"/>
@@ -481,6 +502,7 @@
         </w:rPr>
         <w:t>public</w:t>
       </w:r>
+      <w:proofErr w:type="spellEnd"/>
       <w:r>
         <w:rPr>
           <w:rFonts w:ascii="Consolas" w:eastAsia="Times New Roman" w:hAnsi="Consolas" w:cs="Times New Roman"/>
@@ -493,6 +515,7 @@
         </w:rPr>
         <w:t xml:space="preserve"> </w:t>
       </w:r>
+      <w:proofErr w:type="spellStart"/>
       <w:r>
         <w:rPr>
           <w:rFonts w:ascii="Consolas" w:eastAsia="Times New Roman" w:hAnsi="Consolas" w:cs="Times New Roman"/>
@@ -505,6 +528,7 @@
         </w:rPr>
         <w:t>class</w:t>
       </w:r>
+      <w:proofErr w:type="spellEnd"/>
       <w:r>
         <w:rPr>
           <w:rFonts w:ascii="Consolas" w:eastAsia="Times New Roman" w:hAnsi="Consolas" w:cs="Times New Roman"/>
@@ -607,6 +631,7 @@
         </w:rPr>
         <w:t xml:space="preserve">    </w:t>
       </w:r>
+      <w:proofErr w:type="spellStart"/>
       <w:r>
         <w:rPr>
           <w:rFonts w:ascii="Consolas" w:eastAsia="Times New Roman" w:hAnsi="Consolas" w:cs="Times New Roman"/>
@@ -619,6 +644,7 @@
         </w:rPr>
         <w:t>String</w:t>
       </w:r>
+      <w:proofErr w:type="spellEnd"/>
       <w:r>
         <w:rPr>
           <w:rFonts w:ascii="Consolas" w:eastAsia="Times New Roman" w:hAnsi="Consolas" w:cs="Times New Roman"/>
@@ -741,6 +767,7 @@
         </w:rPr>
         <w:t xml:space="preserve">    </w:t>
       </w:r>
+      <w:proofErr w:type="spellStart"/>
       <w:r>
         <w:rPr>
           <w:rFonts w:ascii="Consolas" w:eastAsia="Times New Roman" w:hAnsi="Consolas" w:cs="Times New Roman"/>
@@ -753,6 +780,7 @@
         </w:rPr>
         <w:t>public</w:t>
       </w:r>
+      <w:proofErr w:type="spellEnd"/>
       <w:r>
         <w:rPr>
           <w:rFonts w:ascii="Consolas" w:eastAsia="Times New Roman" w:hAnsi="Consolas" w:cs="Times New Roman"/>
@@ -765,6 +793,7 @@
         </w:rPr>
         <w:t xml:space="preserve"> </w:t>
       </w:r>
+      <w:proofErr w:type="gramStart"/>
       <w:r>
         <w:rPr>
           <w:rFonts w:ascii="Consolas" w:eastAsia="Times New Roman" w:hAnsi="Consolas" w:cs="Times New Roman"/>
@@ -789,6 +818,8 @@
         </w:rPr>
         <w:t>(</w:t>
       </w:r>
+      <w:proofErr w:type="spellStart"/>
+      <w:proofErr w:type="gramEnd"/>
       <w:r>
         <w:rPr>
           <w:rFonts w:ascii="Consolas" w:eastAsia="Times New Roman" w:hAnsi="Consolas" w:cs="Times New Roman"/>
@@ -801,6 +832,7 @@
         </w:rPr>
         <w:t>String</w:t>
       </w:r>
+      <w:proofErr w:type="spellEnd"/>
       <w:r>
         <w:rPr>
           <w:rFonts w:ascii="Consolas" w:eastAsia="Times New Roman" w:hAnsi="Consolas" w:cs="Times New Roman"/>
@@ -857,7 +889,39 @@
           <w:lang w:eastAsia="nb-NO"/>
           <w14:ligatures w14:val="none"/>
         </w:rPr>
-        <w:t>// Tilordner verdien av lokal variabel "navn" til instansvariabelen "this.navn"</w:t>
+        <w:t>// Tilordner verdien av lokal variabel "navn" til instansvariabelen "</w:t>
+      </w:r>
+      <w:proofErr w:type="spellStart"/>
+      <w:proofErr w:type="gramStart"/>
+      <w:r>
+        <w:rPr>
+          <w:rFonts w:ascii="Consolas" w:eastAsia="Times New Roman" w:hAnsi="Consolas" w:cs="Times New Roman"/>
+          <w:i/>
+          <w:iCs/>
+          <w:color w:val="5C6370"/>
+          <w:kern w:val="0"/>
+          <w:sz w:val="21"/>
+          <w:szCs w:val="21"/>
+          <w:lang w:eastAsia="nb-NO"/>
+          <w14:ligatures w14:val="none"/>
+        </w:rPr>
+        <w:t>this.navn</w:t>
+      </w:r>
+      <w:proofErr w:type="spellEnd"/>
+      <w:proofErr w:type="gramEnd"/>
+      <w:r>
+        <w:rPr>
+          <w:rFonts w:ascii="Consolas" w:eastAsia="Times New Roman" w:hAnsi="Consolas" w:cs="Times New Roman"/>
+          <w:i/>
+          <w:iCs/>
+          <w:color w:val="5C6370"/>
+          <w:kern w:val="0"/>
+          <w:sz w:val="21"/>
+          <w:szCs w:val="21"/>
+          <w:lang w:eastAsia="nb-NO"/>
+          <w14:ligatures w14:val="none"/>
+        </w:rPr>
+        <w:t>"</w:t>
       </w:r>
     </w:p>
     <w:p>
@@ -891,6 +955,8 @@
         </w:rPr>
         <w:t xml:space="preserve">        </w:t>
       </w:r>
+      <w:proofErr w:type="spellStart"/>
+      <w:proofErr w:type="gramStart"/>
       <w:r>
         <w:rPr>
           <w:rFonts w:ascii="Consolas" w:eastAsia="Times New Roman" w:hAnsi="Consolas" w:cs="Times New Roman"/>
@@ -927,6 +993,8 @@
         </w:rPr>
         <w:t>navn</w:t>
       </w:r>
+      <w:proofErr w:type="spellEnd"/>
+      <w:proofErr w:type="gramEnd"/>
       <w:r>
         <w:rPr>
           <w:rFonts w:ascii="Consolas" w:eastAsia="Times New Roman" w:hAnsi="Consolas" w:cs="Times New Roman"/>
@@ -1093,6 +1161,7 @@
         </w:rPr>
         <w:t xml:space="preserve">    </w:t>
       </w:r>
+      <w:proofErr w:type="spellStart"/>
       <w:r>
         <w:rPr>
           <w:rFonts w:ascii="Consolas" w:eastAsia="Times New Roman" w:hAnsi="Consolas" w:cs="Times New Roman"/>
@@ -1105,6 +1174,7 @@
         </w:rPr>
         <w:t>public</w:t>
       </w:r>
+      <w:proofErr w:type="spellEnd"/>
       <w:r>
         <w:rPr>
           <w:rFonts w:ascii="Consolas" w:eastAsia="Times New Roman" w:hAnsi="Consolas" w:cs="Times New Roman"/>
@@ -1117,6 +1187,7 @@
         </w:rPr>
         <w:t xml:space="preserve"> </w:t>
       </w:r>
+      <w:proofErr w:type="spellStart"/>
       <w:r>
         <w:rPr>
           <w:rFonts w:ascii="Consolas" w:eastAsia="Times New Roman" w:hAnsi="Consolas" w:cs="Times New Roman"/>
@@ -1129,6 +1200,7 @@
         </w:rPr>
         <w:t>void</w:t>
       </w:r>
+      <w:proofErr w:type="spellEnd"/>
       <w:r>
         <w:rPr>
           <w:rFonts w:ascii="Consolas" w:eastAsia="Times New Roman" w:hAnsi="Consolas" w:cs="Times New Roman"/>
@@ -1141,6 +1213,8 @@
         </w:rPr>
         <w:t xml:space="preserve"> </w:t>
       </w:r>
+      <w:proofErr w:type="spellStart"/>
+      <w:proofErr w:type="gramStart"/>
       <w:r>
         <w:rPr>
           <w:rFonts w:ascii="Consolas" w:eastAsia="Times New Roman" w:hAnsi="Consolas" w:cs="Times New Roman"/>
@@ -1153,17 +1227,31 @@
         </w:rPr>
         <w:t>skrivUtNavn</w:t>
       </w:r>
-      <w:r>
-        <w:rPr>
-          <w:rFonts w:ascii="Consolas" w:eastAsia="Times New Roman" w:hAnsi="Consolas" w:cs="Times New Roman"/>
-          <w:color w:val="ABB2BF"/>
-          <w:kern w:val="0"/>
-          <w:sz w:val="21"/>
-          <w:szCs w:val="21"/>
-          <w:lang w:eastAsia="nb-NO"/>
-          <w14:ligatures w14:val="none"/>
-        </w:rPr>
-        <w:t>() {</w:t>
+      <w:proofErr w:type="spellEnd"/>
+      <w:r>
+        <w:rPr>
+          <w:rFonts w:ascii="Consolas" w:eastAsia="Times New Roman" w:hAnsi="Consolas" w:cs="Times New Roman"/>
+          <w:color w:val="ABB2BF"/>
+          <w:kern w:val="0"/>
+          <w:sz w:val="21"/>
+          <w:szCs w:val="21"/>
+          <w:lang w:eastAsia="nb-NO"/>
+          <w14:ligatures w14:val="none"/>
+        </w:rPr>
+        <w:t>(</w:t>
+      </w:r>
+      <w:proofErr w:type="gramEnd"/>
+      <w:r>
+        <w:rPr>
+          <w:rFonts w:ascii="Consolas" w:eastAsia="Times New Roman" w:hAnsi="Consolas" w:cs="Times New Roman"/>
+          <w:color w:val="ABB2BF"/>
+          <w:kern w:val="0"/>
+          <w:sz w:val="21"/>
+          <w:szCs w:val="21"/>
+          <w:lang w:eastAsia="nb-NO"/>
+          <w14:ligatures w14:val="none"/>
+        </w:rPr>
+        <w:t>) {</w:t>
       </w:r>
     </w:p>
     <w:p>
@@ -1197,6 +1285,7 @@
         </w:rPr>
         <w:t xml:space="preserve">        </w:t>
       </w:r>
+      <w:proofErr w:type="spellStart"/>
       <w:r>
         <w:rPr>
           <w:rFonts w:ascii="Consolas" w:eastAsia="Times New Roman" w:hAnsi="Consolas" w:cs="Times New Roman"/>
@@ -1257,6 +1346,7 @@
         </w:rPr>
         <w:t>println</w:t>
       </w:r>
+      <w:proofErr w:type="spellEnd"/>
       <w:r>
         <w:rPr>
           <w:rFonts w:ascii="Consolas" w:eastAsia="Times New Roman" w:hAnsi="Consolas" w:cs="Times New Roman"/>
@@ -1397,108 +1487,37 @@
         <w:spacing w:line="360" w:lineRule="auto"/>
         <w:rPr>
           <w:rFonts w:ascii="Arial" w:hAnsi="Arial" w:cs="Arial"/>
-          <w:sz w:val="24"/>
-          <w:szCs w:val="24"/>
-        </w:rPr>
-      </w:pPr>
-      <w:r>
-        <w:rPr>
-          <w:rFonts w:ascii="Arial" w:hAnsi="Arial" w:cs="Arial"/>
-          <w:sz w:val="24"/>
-          <w:szCs w:val="24"/>
-        </w:rPr>
-        <w:t>Overloading</w:t>
-      </w:r>
-    </w:p>
-    <w:p>
-      <w:pPr>
-        <w:spacing w:line="360" w:lineRule="auto"/>
-        <w:rPr>
-          <w:rFonts w:ascii="Arial" w:hAnsi="Arial" w:cs="Arial"/>
-          <w:sz w:val="24"/>
-          <w:szCs w:val="24"/>
-        </w:rPr>
-      </w:pPr>
-      <w:r>
-        <w:rPr>
-          <w:rFonts w:ascii="Arial" w:hAnsi="Arial" w:cs="Arial"/>
-          <w:sz w:val="24"/>
-          <w:szCs w:val="24"/>
-        </w:rPr>
-        <w:t>Overriding</w:t>
-      </w:r>
-    </w:p>
-    <w:p>
-      <w:pPr>
-        <w:spacing w:line="360" w:lineRule="auto"/>
-        <w:rPr>
-          <w:rFonts w:ascii="Arial" w:hAnsi="Arial" w:cs="Arial"/>
-          <w:sz w:val="24"/>
-          <w:szCs w:val="24"/>
-        </w:rPr>
-      </w:pPr>
-      <w:r>
-        <w:rPr>
-          <w:rFonts w:ascii="Arial" w:hAnsi="Arial" w:cs="Arial"/>
-          <w:sz w:val="24"/>
-          <w:szCs w:val="24"/>
-        </w:rPr>
-        <w:lastRenderedPageBreak/>
-        <w:t xml:space="preserve">Extends </w:t>
-      </w:r>
-    </w:p>
-    <w:p>
-      <w:pPr>
-        <w:spacing w:line="360" w:lineRule="auto"/>
-        <w:rPr>
-          <w:rFonts w:ascii="Arial" w:hAnsi="Arial" w:cs="Arial"/>
-          <w:sz w:val="24"/>
-          <w:szCs w:val="24"/>
-        </w:rPr>
-      </w:pPr>
-      <w:r>
-        <w:rPr>
-          <w:rFonts w:ascii="Arial" w:hAnsi="Arial" w:cs="Arial"/>
-          <w:sz w:val="24"/>
-          <w:szCs w:val="24"/>
-        </w:rPr>
-        <w:t>Polymorphism</w:t>
-      </w:r>
-    </w:p>
-    <w:p>
-      <w:pPr>
-        <w:spacing w:line="360" w:lineRule="auto"/>
-        <w:rPr>
-          <w:rFonts w:ascii="Arial" w:hAnsi="Arial" w:cs="Arial"/>
           <w:b/>
           <w:bCs/>
           <w:sz w:val="24"/>
           <w:szCs w:val="24"/>
-          <w:u w:val="single"/>
-        </w:rPr>
-      </w:pPr>
-      <w:r>
+        </w:rPr>
+      </w:pPr>
+    </w:p>
+    <w:p>
+      <w:pPr>
+        <w:spacing w:line="360" w:lineRule="auto"/>
         <w:rPr>
           <w:rFonts w:ascii="Arial" w:hAnsi="Arial" w:cs="Arial"/>
           <w:b/>
           <w:bCs/>
           <w:sz w:val="24"/>
           <w:szCs w:val="24"/>
-          <w:u w:val="single"/>
-        </w:rPr>
-        <w:t>P</w:t>
-      </w:r>
-      <w:r>
+        </w:rPr>
+      </w:pPr>
+    </w:p>
+    <w:p>
+      <w:pPr>
+        <w:spacing w:line="360" w:lineRule="auto"/>
         <w:rPr>
           <w:rFonts w:ascii="Arial" w:hAnsi="Arial" w:cs="Arial"/>
           <w:b/>
           <w:bCs/>
           <w:sz w:val="24"/>
           <w:szCs w:val="24"/>
-          <w:u w:val="single"/>
-        </w:rPr>
-        <w:t>rivate</w:t>
-      </w:r>
+        </w:rPr>
+      </w:pPr>
+      <w:proofErr w:type="spellStart"/>
       <w:r>
         <w:rPr>
           <w:rFonts w:ascii="Arial" w:hAnsi="Arial" w:cs="Arial"/>
@@ -1506,10 +1525,11 @@
           <w:bCs/>
           <w:sz w:val="24"/>
           <w:szCs w:val="24"/>
-          <w:u w:val="single"/>
-        </w:rPr>
-        <w:t xml:space="preserve"> og public:</w:t>
-      </w:r>
+        </w:rPr>
+        <w:lastRenderedPageBreak/>
+        <w:t>Overloading</w:t>
+      </w:r>
+      <w:proofErr w:type="spellEnd"/>
     </w:p>
     <w:p>
       <w:pPr>
@@ -1525,109 +1545,99 @@
           <w:szCs w:val="24"/>
         </w:rPr>
       </w:pPr>
-      <w:r>
-        <w:rPr>
-          <w:rFonts w:ascii="Arial" w:hAnsi="Arial" w:cs="Arial"/>
-          <w:sz w:val="24"/>
-          <w:szCs w:val="24"/>
-        </w:rPr>
-        <w:t xml:space="preserve">Private og public </w:t>
-      </w:r>
-      <w:r>
-        <w:rPr>
-          <w:rFonts w:ascii="Arial" w:hAnsi="Arial" w:cs="Arial"/>
-          <w:sz w:val="24"/>
-          <w:szCs w:val="24"/>
-        </w:rPr>
-        <w:t xml:space="preserve">er </w:t>
-      </w:r>
-      <w:r>
-        <w:rPr>
-          <w:rFonts w:ascii="Arial" w:hAnsi="Arial" w:cs="Arial"/>
-          <w:sz w:val="24"/>
-          <w:szCs w:val="24"/>
-        </w:rPr>
-        <w:t>tilgangsnivåene i Java.</w:t>
-      </w:r>
-      <w:r>
-        <w:rPr>
-          <w:rFonts w:ascii="Arial" w:hAnsi="Arial" w:cs="Arial"/>
-          <w:sz w:val="24"/>
-          <w:szCs w:val="24"/>
-        </w:rPr>
-        <w:t xml:space="preserve"> Private </w:t>
-      </w:r>
-      <w:r>
-        <w:rPr>
-          <w:rFonts w:ascii="Arial" w:hAnsi="Arial" w:cs="Arial"/>
-          <w:sz w:val="24"/>
-          <w:szCs w:val="24"/>
-        </w:rPr>
-        <w:t>vil si at klassen</w:t>
-      </w:r>
-      <w:r>
-        <w:rPr>
-          <w:rFonts w:ascii="Arial" w:hAnsi="Arial" w:cs="Arial"/>
-          <w:sz w:val="24"/>
-          <w:szCs w:val="24"/>
-        </w:rPr>
-        <w:t>, metoden eller variabelen kun er t</w:t>
-      </w:r>
-      <w:r>
-        <w:rPr>
-          <w:rFonts w:ascii="Arial" w:hAnsi="Arial" w:cs="Arial"/>
-          <w:sz w:val="24"/>
-          <w:szCs w:val="24"/>
-        </w:rPr>
-        <w:t>ilgjengelig innenfor samme klasse.</w:t>
-      </w:r>
-      <w:r>
-        <w:rPr>
-          <w:rFonts w:ascii="Arial" w:hAnsi="Arial" w:cs="Arial"/>
-          <w:sz w:val="24"/>
-          <w:szCs w:val="24"/>
-        </w:rPr>
-        <w:t xml:space="preserve"> Er den public er den tilgjengelig fra hvilken som helst klasse.</w:t>
-      </w:r>
-      <w:r>
-        <w:rPr>
-          <w:rFonts w:ascii="Arial" w:hAnsi="Arial" w:cs="Arial"/>
-          <w:sz w:val="24"/>
-          <w:szCs w:val="24"/>
-        </w:rPr>
-        <w:t xml:space="preserve"> At noe er «protected» vil si at det er t</w:t>
-      </w:r>
-      <w:r>
-        <w:rPr>
-          <w:rFonts w:ascii="Arial" w:hAnsi="Arial" w:cs="Arial"/>
-          <w:sz w:val="24"/>
-          <w:szCs w:val="24"/>
-        </w:rPr>
-        <w:t>ilgjengelig innenfor samme pakke og underklasser.</w:t>
-      </w:r>
-    </w:p>
-    <w:p>
-      <w:pPr>
-        <w:spacing w:line="360" w:lineRule="auto"/>
-        <w:rPr>
-          <w:rFonts w:ascii="Arial" w:hAnsi="Arial" w:cs="Arial"/>
-          <w:b/>
-          <w:bCs/>
-          <w:sz w:val="24"/>
-          <w:szCs w:val="24"/>
-          <w:u w:val="single"/>
-        </w:rPr>
-      </w:pPr>
-      <w:r>
-        <w:rPr>
-          <w:rFonts w:ascii="Arial" w:hAnsi="Arial" w:cs="Arial"/>
-          <w:b/>
-          <w:bCs/>
-          <w:sz w:val="24"/>
-          <w:szCs w:val="24"/>
-          <w:u w:val="single"/>
-        </w:rPr>
-        <w:t>this og super</w:t>
+      <w:proofErr w:type="spellStart"/>
+      <w:r>
+        <w:rPr>
+          <w:rFonts w:ascii="Arial" w:hAnsi="Arial" w:cs="Arial"/>
+          <w:sz w:val="24"/>
+          <w:szCs w:val="24"/>
+        </w:rPr>
+        <w:t>Overloading</w:t>
+      </w:r>
+      <w:proofErr w:type="spellEnd"/>
+      <w:r>
+        <w:rPr>
+          <w:rFonts w:ascii="Arial" w:hAnsi="Arial" w:cs="Arial"/>
+          <w:sz w:val="24"/>
+          <w:szCs w:val="24"/>
+        </w:rPr>
+        <w:t xml:space="preserve"> </w:t>
+      </w:r>
+      <w:r>
+        <w:rPr>
+          <w:rFonts w:ascii="Arial" w:hAnsi="Arial" w:cs="Arial"/>
+          <w:sz w:val="24"/>
+          <w:szCs w:val="24"/>
+        </w:rPr>
+        <w:t>gir oss</w:t>
+      </w:r>
+      <w:r>
+        <w:rPr>
+          <w:rFonts w:ascii="Arial" w:hAnsi="Arial" w:cs="Arial"/>
+          <w:sz w:val="24"/>
+          <w:szCs w:val="24"/>
+        </w:rPr>
+        <w:t xml:space="preserve"> muligheten til å definere flere metoder med samme navn i en klasse, men med forskjellige parametertyper eller antall parametere. Når du </w:t>
+      </w:r>
+      <w:proofErr w:type="spellStart"/>
+      <w:r>
+        <w:rPr>
+          <w:rFonts w:ascii="Arial" w:hAnsi="Arial" w:cs="Arial"/>
+          <w:sz w:val="24"/>
+          <w:szCs w:val="24"/>
+        </w:rPr>
+        <w:t>overloader</w:t>
+      </w:r>
+      <w:proofErr w:type="spellEnd"/>
+      <w:r>
+        <w:rPr>
+          <w:rFonts w:ascii="Arial" w:hAnsi="Arial" w:cs="Arial"/>
+          <w:sz w:val="24"/>
+          <w:szCs w:val="24"/>
+        </w:rPr>
+        <w:t xml:space="preserve"> en metode, oppretter du forskjellige versjoner av den samme metoden som kan ta forskjellige typer argumenter.</w:t>
+      </w:r>
+      <w:r>
+        <w:rPr>
+          <w:rFonts w:ascii="Arial" w:hAnsi="Arial" w:cs="Arial"/>
+          <w:sz w:val="24"/>
+          <w:szCs w:val="24"/>
+        </w:rPr>
+        <w:t xml:space="preserve"> Ved </w:t>
+      </w:r>
+      <w:proofErr w:type="spellStart"/>
+      <w:r>
+        <w:rPr>
+          <w:rFonts w:ascii="Arial" w:hAnsi="Arial" w:cs="Arial"/>
+          <w:sz w:val="24"/>
+          <w:szCs w:val="24"/>
+        </w:rPr>
+        <w:t>overloading</w:t>
+      </w:r>
+      <w:proofErr w:type="spellEnd"/>
+      <w:r>
+        <w:rPr>
+          <w:rFonts w:ascii="Arial" w:hAnsi="Arial" w:cs="Arial"/>
+          <w:sz w:val="24"/>
+          <w:szCs w:val="24"/>
+        </w:rPr>
+        <w:t xml:space="preserve"> skal metoden ha samme navn</w:t>
+      </w:r>
+      <w:r>
+        <w:rPr>
+          <w:rFonts w:ascii="Arial" w:hAnsi="Arial" w:cs="Arial"/>
+          <w:sz w:val="24"/>
+          <w:szCs w:val="24"/>
+        </w:rPr>
+        <w:t xml:space="preserve">, men man må skille basert på parametere </w:t>
+      </w:r>
+      <w:r>
+        <w:rPr>
+          <w:rFonts w:ascii="Arial" w:hAnsi="Arial" w:cs="Arial"/>
+          <w:sz w:val="24"/>
+          <w:szCs w:val="24"/>
+        </w:rPr>
+        <w:t>(antall og rekkefølge) og ulike returtype.</w:t>
       </w:r>
     </w:p>
     <w:p>
@@ -1650,7 +1660,1776 @@
           <w:sz w:val="24"/>
           <w:szCs w:val="24"/>
         </w:rPr>
-        <w:t>«t</w:t>
+        <w:t>Eks:</w:t>
+      </w:r>
+    </w:p>
+    <w:p>
+      <w:pPr>
+        <w:pStyle w:val="Listeavsnitt"/>
+        <w:numPr>
+          <w:ilvl w:val="0"/>
+          <w:numId w:val="2"/>
+        </w:numPr>
+        <w:spacing w:line="360" w:lineRule="auto"/>
+        <w:rPr>
+          <w:rFonts w:ascii="Arial" w:hAnsi="Arial" w:cs="Arial"/>
+          <w:sz w:val="24"/>
+          <w:szCs w:val="24"/>
+        </w:rPr>
+      </w:pPr>
+      <w:r>
+        <w:rPr>
+          <w:rFonts w:ascii="Arial" w:hAnsi="Arial" w:cs="Arial"/>
+          <w:sz w:val="24"/>
+          <w:szCs w:val="24"/>
+        </w:rPr>
+        <w:drawing>
+          <wp:inline distT="0" distB="0" distL="0" distR="0" wp14:anchorId="097622F4" wp14:editId="566C2CBA">
+            <wp:extent cx="5760720" cy="4044315"/>
+            <wp:effectExtent l="0" t="0" r="0" b="0"/>
+            <wp:docPr id="112479896" name="Bilde 1" descr="Et bilde som inneholder tekst, skjermbilde, programvare, Multimedieprogramvare&#10;&#10;Automatisk generert beskrivelse"/>
+            <wp:cNvGraphicFramePr>
+              <a:graphicFrameLocks xmlns:a="http://schemas.openxmlformats.org/drawingml/2006/main" noChangeAspect="1"/>
+            </wp:cNvGraphicFramePr>
+            <a:graphic xmlns:a="http://schemas.openxmlformats.org/drawingml/2006/main">
+              <a:graphicData uri="http://schemas.openxmlformats.org/drawingml/2006/picture">
+                <pic:pic xmlns:pic="http://schemas.openxmlformats.org/drawingml/2006/picture">
+                  <pic:nvPicPr>
+                    <pic:cNvPr id="112479896" name="Bilde 1" descr="Et bilde som inneholder tekst, skjermbilde, programvare, Multimedieprogramvare&#10;&#10;Automatisk generert beskrivelse"/>
+                    <pic:cNvPicPr/>
+                  </pic:nvPicPr>
+                  <pic:blipFill>
+                    <a:blip r:embed="rId7"/>
+                    <a:stretch>
+                      <a:fillRect/>
+                    </a:stretch>
+                  </pic:blipFill>
+                  <pic:spPr>
+                    <a:xfrm>
+                      <a:off x="0" y="0"/>
+                      <a:ext cx="5760720" cy="4044315"/>
+                    </a:xfrm>
+                    <a:prstGeom prst="rect">
+                      <a:avLst/>
+                    </a:prstGeom>
+                  </pic:spPr>
+                </pic:pic>
+              </a:graphicData>
+            </a:graphic>
+          </wp:inline>
+        </w:drawing>
+      </w:r>
+    </w:p>
+    <w:p>
+      <w:pPr>
+        <w:spacing w:line="360" w:lineRule="auto"/>
+        <w:rPr>
+          <w:rFonts w:ascii="Arial" w:hAnsi="Arial" w:cs="Arial"/>
+          <w:b/>
+          <w:bCs/>
+          <w:sz w:val="24"/>
+          <w:szCs w:val="24"/>
+        </w:rPr>
+      </w:pPr>
+    </w:p>
+    <w:p>
+      <w:pPr>
+        <w:spacing w:line="360" w:lineRule="auto"/>
+        <w:rPr>
+          <w:rFonts w:ascii="Arial" w:hAnsi="Arial" w:cs="Arial"/>
+          <w:b/>
+          <w:bCs/>
+          <w:sz w:val="24"/>
+          <w:szCs w:val="24"/>
+        </w:rPr>
+      </w:pPr>
+      <w:r>
+        <w:rPr>
+          <w:rFonts w:ascii="Arial" w:hAnsi="Arial" w:cs="Arial"/>
+          <w:b/>
+          <w:bCs/>
+          <w:sz w:val="24"/>
+          <w:szCs w:val="24"/>
+        </w:rPr>
+        <w:t>Overriding</w:t>
+      </w:r>
+    </w:p>
+    <w:p>
+      <w:pPr>
+        <w:pStyle w:val="Listeavsnitt"/>
+        <w:numPr>
+          <w:ilvl w:val="0"/>
+          <w:numId w:val="2"/>
+        </w:numPr>
+        <w:spacing w:line="360" w:lineRule="auto"/>
+        <w:rPr>
+          <w:rFonts w:ascii="Arial" w:hAnsi="Arial" w:cs="Arial"/>
+          <w:sz w:val="24"/>
+          <w:szCs w:val="24"/>
+        </w:rPr>
+      </w:pPr>
+      <w:r>
+        <w:rPr>
+          <w:rFonts w:ascii="Arial" w:hAnsi="Arial" w:cs="Arial"/>
+          <w:sz w:val="24"/>
+          <w:szCs w:val="24"/>
+        </w:rPr>
+        <w:t>Overriding brukes for å overstyre</w:t>
+      </w:r>
+      <w:r>
+        <w:rPr>
+          <w:rFonts w:ascii="Arial" w:hAnsi="Arial" w:cs="Arial"/>
+          <w:sz w:val="24"/>
+          <w:szCs w:val="24"/>
+        </w:rPr>
+        <w:t xml:space="preserve"> og omdefinere </w:t>
+      </w:r>
+      <w:r>
+        <w:rPr>
+          <w:rFonts w:ascii="Arial" w:hAnsi="Arial" w:cs="Arial"/>
+          <w:sz w:val="24"/>
+          <w:szCs w:val="24"/>
+        </w:rPr>
+        <w:t xml:space="preserve">funksjonalitet for en gitt barneklasse. </w:t>
+      </w:r>
+      <w:r>
+        <w:rPr>
+          <w:rFonts w:ascii="Arial" w:hAnsi="Arial" w:cs="Arial"/>
+          <w:sz w:val="24"/>
+          <w:szCs w:val="24"/>
+        </w:rPr>
+        <w:t xml:space="preserve">Metoden </w:t>
+      </w:r>
+      <w:proofErr w:type="spellStart"/>
+      <w:r>
+        <w:rPr>
+          <w:rFonts w:ascii="Arial" w:hAnsi="Arial" w:cs="Arial"/>
+          <w:sz w:val="24"/>
+          <w:szCs w:val="24"/>
+        </w:rPr>
+        <w:t>toString</w:t>
+      </w:r>
+      <w:proofErr w:type="spellEnd"/>
+      <w:r>
+        <w:rPr>
+          <w:rFonts w:ascii="Arial" w:hAnsi="Arial" w:cs="Arial"/>
+          <w:sz w:val="24"/>
+          <w:szCs w:val="24"/>
+        </w:rPr>
+        <w:t xml:space="preserve"> er ofte relevant i denne sammenhengen.</w:t>
+      </w:r>
+      <w:r>
+        <w:rPr>
+          <w:rFonts w:ascii="Arial" w:hAnsi="Arial" w:cs="Arial"/>
+          <w:sz w:val="24"/>
+          <w:szCs w:val="24"/>
+        </w:rPr>
+        <w:t xml:space="preserve"> Når man benytter seg av overriding, er det anbefalt å</w:t>
+      </w:r>
+      <w:r>
+        <w:rPr>
+          <w:rFonts w:ascii="Arial" w:hAnsi="Arial" w:cs="Arial"/>
+          <w:sz w:val="24"/>
+          <w:szCs w:val="24"/>
+        </w:rPr>
+        <w:t xml:space="preserve"> bruke nøkkelordet «@</w:t>
+      </w:r>
+      <w:proofErr w:type="spellStart"/>
+      <w:r>
+        <w:rPr>
+          <w:rFonts w:ascii="Arial" w:hAnsi="Arial" w:cs="Arial"/>
+          <w:sz w:val="24"/>
+          <w:szCs w:val="24"/>
+        </w:rPr>
+        <w:t>override</w:t>
+      </w:r>
+      <w:proofErr w:type="spellEnd"/>
+      <w:r>
+        <w:rPr>
+          <w:rFonts w:ascii="Arial" w:hAnsi="Arial" w:cs="Arial"/>
+          <w:sz w:val="24"/>
+          <w:szCs w:val="24"/>
+        </w:rPr>
+        <w:t xml:space="preserve">». Dette forsikrer oss at </w:t>
+      </w:r>
+      <w:r>
+        <w:rPr>
+          <w:rFonts w:ascii="Arial" w:hAnsi="Arial" w:cs="Arial"/>
+          <w:sz w:val="24"/>
+          <w:szCs w:val="24"/>
+        </w:rPr>
+        <w:t xml:space="preserve">en arvet metode faktisk blir </w:t>
+      </w:r>
+      <w:proofErr w:type="spellStart"/>
+      <w:r>
+        <w:rPr>
+          <w:rFonts w:ascii="Arial" w:hAnsi="Arial" w:cs="Arial"/>
+          <w:sz w:val="24"/>
+          <w:szCs w:val="24"/>
+        </w:rPr>
+        <w:t>overridet</w:t>
+      </w:r>
+      <w:proofErr w:type="spellEnd"/>
+      <w:r>
+        <w:rPr>
+          <w:rFonts w:ascii="Arial" w:hAnsi="Arial" w:cs="Arial"/>
+          <w:sz w:val="24"/>
+          <w:szCs w:val="24"/>
+        </w:rPr>
+        <w:t xml:space="preserve">. Er det noe som ikke blir </w:t>
+      </w:r>
+      <w:proofErr w:type="spellStart"/>
+      <w:r>
+        <w:rPr>
+          <w:rFonts w:ascii="Arial" w:hAnsi="Arial" w:cs="Arial"/>
+          <w:sz w:val="24"/>
+          <w:szCs w:val="24"/>
+        </w:rPr>
+        <w:t>overridet</w:t>
+      </w:r>
+      <w:proofErr w:type="spellEnd"/>
+      <w:r>
+        <w:rPr>
+          <w:rFonts w:ascii="Arial" w:hAnsi="Arial" w:cs="Arial"/>
+          <w:sz w:val="24"/>
+          <w:szCs w:val="24"/>
+        </w:rPr>
+        <w:t xml:space="preserve">, får vi </w:t>
+      </w:r>
+      <w:proofErr w:type="spellStart"/>
+      <w:r>
+        <w:rPr>
+          <w:rFonts w:ascii="Arial" w:hAnsi="Arial" w:cs="Arial"/>
+          <w:sz w:val="24"/>
+          <w:szCs w:val="24"/>
+        </w:rPr>
+        <w:t>error</w:t>
+      </w:r>
+      <w:proofErr w:type="spellEnd"/>
+      <w:r>
+        <w:rPr>
+          <w:rFonts w:ascii="Arial" w:hAnsi="Arial" w:cs="Arial"/>
+          <w:sz w:val="24"/>
+          <w:szCs w:val="24"/>
+        </w:rPr>
+        <w:t>.</w:t>
+      </w:r>
+      <w:r>
+        <w:rPr>
+          <w:rFonts w:ascii="Arial" w:hAnsi="Arial" w:cs="Arial"/>
+          <w:sz w:val="24"/>
+          <w:szCs w:val="24"/>
+        </w:rPr>
+        <w:t xml:space="preserve"> </w:t>
+      </w:r>
+      <w:proofErr w:type="spellStart"/>
+      <w:r>
+        <w:rPr>
+          <w:rFonts w:ascii="Arial" w:hAnsi="Arial" w:cs="Arial"/>
+          <w:sz w:val="24"/>
+          <w:szCs w:val="24"/>
+        </w:rPr>
+        <w:t>Override</w:t>
+      </w:r>
+      <w:proofErr w:type="spellEnd"/>
+      <w:r>
+        <w:rPr>
+          <w:rFonts w:ascii="Arial" w:hAnsi="Arial" w:cs="Arial"/>
+          <w:sz w:val="24"/>
+          <w:szCs w:val="24"/>
+        </w:rPr>
+        <w:t xml:space="preserve"> har derimot noen </w:t>
+      </w:r>
+      <w:r>
+        <w:rPr>
+          <w:rFonts w:ascii="Arial" w:hAnsi="Arial" w:cs="Arial"/>
+          <w:sz w:val="24"/>
+          <w:szCs w:val="24"/>
+        </w:rPr>
+        <w:lastRenderedPageBreak/>
+        <w:t>betingelser</w:t>
+      </w:r>
+      <w:r>
+        <w:rPr>
+          <w:rFonts w:ascii="Arial" w:hAnsi="Arial" w:cs="Arial"/>
+          <w:sz w:val="24"/>
+          <w:szCs w:val="24"/>
+        </w:rPr>
+        <w:t xml:space="preserve">. Returtype og navn må være den samme, </w:t>
+      </w:r>
+      <w:r>
+        <w:rPr>
+          <w:rFonts w:ascii="Arial" w:hAnsi="Arial" w:cs="Arial"/>
+          <w:sz w:val="24"/>
+          <w:szCs w:val="24"/>
+        </w:rPr>
+        <w:t>mens</w:t>
+      </w:r>
+      <w:r>
+        <w:rPr>
+          <w:rFonts w:ascii="Arial" w:hAnsi="Arial" w:cs="Arial"/>
+          <w:sz w:val="24"/>
+          <w:szCs w:val="24"/>
+        </w:rPr>
+        <w:t xml:space="preserve"> </w:t>
+      </w:r>
+      <w:r>
+        <w:rPr>
+          <w:rFonts w:ascii="Arial" w:hAnsi="Arial" w:cs="Arial"/>
+          <w:sz w:val="24"/>
+          <w:szCs w:val="24"/>
+        </w:rPr>
+        <w:t>parametere</w:t>
+      </w:r>
+      <w:r>
+        <w:rPr>
+          <w:rFonts w:ascii="Arial" w:hAnsi="Arial" w:cs="Arial"/>
+          <w:sz w:val="24"/>
+          <w:szCs w:val="24"/>
+        </w:rPr>
+        <w:t xml:space="preserve"> og kodelogikk kan </w:t>
+      </w:r>
+      <w:r>
+        <w:rPr>
+          <w:rFonts w:ascii="Arial" w:hAnsi="Arial" w:cs="Arial"/>
+          <w:sz w:val="24"/>
+          <w:szCs w:val="24"/>
+        </w:rPr>
+        <w:t>forandres på.</w:t>
+      </w:r>
+    </w:p>
+    <w:p>
+      <w:pPr>
+        <w:pStyle w:val="Listeavsnitt"/>
+        <w:spacing w:line="360" w:lineRule="auto"/>
+        <w:rPr>
+          <w:rFonts w:ascii="Arial" w:hAnsi="Arial" w:cs="Arial"/>
+          <w:sz w:val="24"/>
+          <w:szCs w:val="24"/>
+        </w:rPr>
+      </w:pPr>
+      <w:r>
+        <w:rPr>
+          <w:rFonts w:ascii="Arial" w:hAnsi="Arial" w:cs="Arial"/>
+          <w:sz w:val="24"/>
+          <w:szCs w:val="24"/>
+        </w:rPr>
+        <w:t>Eks:</w:t>
+      </w:r>
+    </w:p>
+    <w:p>
+      <w:pPr>
+        <w:pStyle w:val="Listeavsnitt"/>
+        <w:numPr>
+          <w:ilvl w:val="1"/>
+          <w:numId w:val="2"/>
+        </w:numPr>
+        <w:shd w:val="clear" w:color="auto" w:fill="282C34"/>
+        <w:spacing w:after="0" w:line="285" w:lineRule="atLeast"/>
+        <w:rPr>
+          <w:rFonts w:ascii="Consolas" w:eastAsia="Times New Roman" w:hAnsi="Consolas" w:cs="Times New Roman"/>
+          <w:color w:val="ABB2BF"/>
+          <w:kern w:val="0"/>
+          <w:sz w:val="21"/>
+          <w:szCs w:val="21"/>
+          <w:lang w:eastAsia="nb-NO"/>
+          <w14:ligatures w14:val="none"/>
+        </w:rPr>
+      </w:pPr>
+      <w:r>
+        <w:rPr>
+          <w:rFonts w:ascii="Consolas" w:eastAsia="Times New Roman" w:hAnsi="Consolas" w:cs="Times New Roman"/>
+          <w:color w:val="ABB2BF"/>
+          <w:kern w:val="0"/>
+          <w:sz w:val="21"/>
+          <w:szCs w:val="21"/>
+          <w:lang w:eastAsia="nb-NO"/>
+          <w14:ligatures w14:val="none"/>
+        </w:rPr>
+        <w:t>@</w:t>
+      </w:r>
+      <w:r>
+        <w:rPr>
+          <w:rFonts w:ascii="Consolas" w:eastAsia="Times New Roman" w:hAnsi="Consolas" w:cs="Times New Roman"/>
+          <w:color w:val="C678DD"/>
+          <w:kern w:val="0"/>
+          <w:sz w:val="21"/>
+          <w:szCs w:val="21"/>
+          <w:lang w:eastAsia="nb-NO"/>
+          <w14:ligatures w14:val="none"/>
+        </w:rPr>
+        <w:t>Override</w:t>
+      </w:r>
+    </w:p>
+    <w:p>
+      <w:pPr>
+        <w:pStyle w:val="Listeavsnitt"/>
+        <w:numPr>
+          <w:ilvl w:val="1"/>
+          <w:numId w:val="2"/>
+        </w:numPr>
+        <w:shd w:val="clear" w:color="auto" w:fill="282C34"/>
+        <w:spacing w:after="0" w:line="285" w:lineRule="atLeast"/>
+        <w:rPr>
+          <w:rFonts w:ascii="Consolas" w:eastAsia="Times New Roman" w:hAnsi="Consolas" w:cs="Times New Roman"/>
+          <w:color w:val="ABB2BF"/>
+          <w:kern w:val="0"/>
+          <w:sz w:val="21"/>
+          <w:szCs w:val="21"/>
+          <w:lang w:eastAsia="nb-NO"/>
+          <w14:ligatures w14:val="none"/>
+        </w:rPr>
+      </w:pPr>
+      <w:proofErr w:type="spellStart"/>
+      <w:r>
+        <w:rPr>
+          <w:rFonts w:ascii="Consolas" w:eastAsia="Times New Roman" w:hAnsi="Consolas" w:cs="Times New Roman"/>
+          <w:color w:val="C678DD"/>
+          <w:kern w:val="0"/>
+          <w:sz w:val="21"/>
+          <w:szCs w:val="21"/>
+          <w:lang w:eastAsia="nb-NO"/>
+          <w14:ligatures w14:val="none"/>
+        </w:rPr>
+        <w:t>public</w:t>
+      </w:r>
+      <w:proofErr w:type="spellEnd"/>
+      <w:r>
+        <w:rPr>
+          <w:rFonts w:ascii="Consolas" w:eastAsia="Times New Roman" w:hAnsi="Consolas" w:cs="Times New Roman"/>
+          <w:color w:val="ABB2BF"/>
+          <w:kern w:val="0"/>
+          <w:sz w:val="21"/>
+          <w:szCs w:val="21"/>
+          <w:lang w:eastAsia="nb-NO"/>
+          <w14:ligatures w14:val="none"/>
+        </w:rPr>
+        <w:t xml:space="preserve"> </w:t>
+      </w:r>
+      <w:proofErr w:type="spellStart"/>
+      <w:r>
+        <w:rPr>
+          <w:rFonts w:ascii="Consolas" w:eastAsia="Times New Roman" w:hAnsi="Consolas" w:cs="Times New Roman"/>
+          <w:color w:val="E5C07B"/>
+          <w:kern w:val="0"/>
+          <w:sz w:val="21"/>
+          <w:szCs w:val="21"/>
+          <w:lang w:eastAsia="nb-NO"/>
+          <w14:ligatures w14:val="none"/>
+        </w:rPr>
+        <w:t>String</w:t>
+      </w:r>
+      <w:proofErr w:type="spellEnd"/>
+      <w:r>
+        <w:rPr>
+          <w:rFonts w:ascii="Consolas" w:eastAsia="Times New Roman" w:hAnsi="Consolas" w:cs="Times New Roman"/>
+          <w:color w:val="ABB2BF"/>
+          <w:kern w:val="0"/>
+          <w:sz w:val="21"/>
+          <w:szCs w:val="21"/>
+          <w:lang w:eastAsia="nb-NO"/>
+          <w14:ligatures w14:val="none"/>
+        </w:rPr>
+        <w:t xml:space="preserve"> </w:t>
+      </w:r>
+      <w:proofErr w:type="spellStart"/>
+      <w:proofErr w:type="gramStart"/>
+      <w:r>
+        <w:rPr>
+          <w:rFonts w:ascii="Consolas" w:eastAsia="Times New Roman" w:hAnsi="Consolas" w:cs="Times New Roman"/>
+          <w:color w:val="61AFEF"/>
+          <w:kern w:val="0"/>
+          <w:sz w:val="21"/>
+          <w:szCs w:val="21"/>
+          <w:lang w:eastAsia="nb-NO"/>
+          <w14:ligatures w14:val="none"/>
+        </w:rPr>
+        <w:t>toString</w:t>
+      </w:r>
+      <w:proofErr w:type="spellEnd"/>
+      <w:r>
+        <w:rPr>
+          <w:rFonts w:ascii="Consolas" w:eastAsia="Times New Roman" w:hAnsi="Consolas" w:cs="Times New Roman"/>
+          <w:color w:val="ABB2BF"/>
+          <w:kern w:val="0"/>
+          <w:sz w:val="21"/>
+          <w:szCs w:val="21"/>
+          <w:lang w:eastAsia="nb-NO"/>
+          <w14:ligatures w14:val="none"/>
+        </w:rPr>
+        <w:t>(</w:t>
+      </w:r>
+      <w:proofErr w:type="gramEnd"/>
+      <w:r>
+        <w:rPr>
+          <w:rFonts w:ascii="Consolas" w:eastAsia="Times New Roman" w:hAnsi="Consolas" w:cs="Times New Roman"/>
+          <w:color w:val="ABB2BF"/>
+          <w:kern w:val="0"/>
+          <w:sz w:val="21"/>
+          <w:szCs w:val="21"/>
+          <w:lang w:eastAsia="nb-NO"/>
+          <w14:ligatures w14:val="none"/>
+        </w:rPr>
+        <w:t>) {</w:t>
+      </w:r>
+    </w:p>
+    <w:p>
+      <w:pPr>
+        <w:pStyle w:val="Listeavsnitt"/>
+        <w:numPr>
+          <w:ilvl w:val="1"/>
+          <w:numId w:val="2"/>
+        </w:numPr>
+        <w:shd w:val="clear" w:color="auto" w:fill="282C34"/>
+        <w:spacing w:after="0" w:line="285" w:lineRule="atLeast"/>
+        <w:rPr>
+          <w:rFonts w:ascii="Consolas" w:eastAsia="Times New Roman" w:hAnsi="Consolas" w:cs="Times New Roman"/>
+          <w:color w:val="ABB2BF"/>
+          <w:kern w:val="0"/>
+          <w:sz w:val="21"/>
+          <w:szCs w:val="21"/>
+          <w:lang w:eastAsia="nb-NO"/>
+          <w14:ligatures w14:val="none"/>
+        </w:rPr>
+      </w:pPr>
+      <w:r>
+        <w:rPr>
+          <w:rFonts w:ascii="Consolas" w:eastAsia="Times New Roman" w:hAnsi="Consolas" w:cs="Times New Roman"/>
+          <w:color w:val="ABB2BF"/>
+          <w:kern w:val="0"/>
+          <w:sz w:val="21"/>
+          <w:szCs w:val="21"/>
+          <w:lang w:eastAsia="nb-NO"/>
+          <w14:ligatures w14:val="none"/>
+        </w:rPr>
+        <w:t> </w:t>
+      </w:r>
+      <w:r>
+        <w:rPr>
+          <w:rFonts w:ascii="Consolas" w:eastAsia="Times New Roman" w:hAnsi="Consolas" w:cs="Times New Roman"/>
+          <w:color w:val="ABB2BF"/>
+          <w:kern w:val="0"/>
+          <w:sz w:val="21"/>
+          <w:szCs w:val="21"/>
+          <w:lang w:eastAsia="nb-NO"/>
+          <w14:ligatures w14:val="none"/>
+        </w:rPr>
+        <w:tab/>
+      </w:r>
+      <w:proofErr w:type="spellStart"/>
+      <w:r>
+        <w:rPr>
+          <w:rFonts w:ascii="Consolas" w:eastAsia="Times New Roman" w:hAnsi="Consolas" w:cs="Times New Roman"/>
+          <w:color w:val="C678DD"/>
+          <w:kern w:val="0"/>
+          <w:sz w:val="21"/>
+          <w:szCs w:val="21"/>
+          <w:lang w:eastAsia="nb-NO"/>
+          <w14:ligatures w14:val="none"/>
+        </w:rPr>
+        <w:t>return</w:t>
+      </w:r>
+      <w:proofErr w:type="spellEnd"/>
+      <w:r>
+        <w:rPr>
+          <w:rFonts w:ascii="Consolas" w:eastAsia="Times New Roman" w:hAnsi="Consolas" w:cs="Times New Roman"/>
+          <w:color w:val="ABB2BF"/>
+          <w:kern w:val="0"/>
+          <w:sz w:val="21"/>
+          <w:szCs w:val="21"/>
+          <w:lang w:eastAsia="nb-NO"/>
+          <w14:ligatures w14:val="none"/>
+        </w:rPr>
+        <w:t xml:space="preserve"> </w:t>
+      </w:r>
+      <w:r>
+        <w:rPr>
+          <w:rFonts w:ascii="Consolas" w:eastAsia="Times New Roman" w:hAnsi="Consolas" w:cs="Times New Roman"/>
+          <w:color w:val="98C379"/>
+          <w:kern w:val="0"/>
+          <w:sz w:val="21"/>
+          <w:szCs w:val="21"/>
+          <w:lang w:eastAsia="nb-NO"/>
+          <w14:ligatures w14:val="none"/>
+        </w:rPr>
+        <w:t>"Carpenter "</w:t>
+      </w:r>
+      <w:r>
+        <w:rPr>
+          <w:rFonts w:ascii="Consolas" w:eastAsia="Times New Roman" w:hAnsi="Consolas" w:cs="Times New Roman"/>
+          <w:color w:val="ABB2BF"/>
+          <w:kern w:val="0"/>
+          <w:sz w:val="21"/>
+          <w:szCs w:val="21"/>
+          <w:lang w:eastAsia="nb-NO"/>
+          <w14:ligatures w14:val="none"/>
+        </w:rPr>
+        <w:t xml:space="preserve"> </w:t>
+      </w:r>
+      <w:r>
+        <w:rPr>
+          <w:rFonts w:ascii="Consolas" w:eastAsia="Times New Roman" w:hAnsi="Consolas" w:cs="Times New Roman"/>
+          <w:color w:val="C678DD"/>
+          <w:kern w:val="0"/>
+          <w:sz w:val="21"/>
+          <w:szCs w:val="21"/>
+          <w:lang w:eastAsia="nb-NO"/>
+          <w14:ligatures w14:val="none"/>
+        </w:rPr>
+        <w:t>+</w:t>
+      </w:r>
+      <w:r>
+        <w:rPr>
+          <w:rFonts w:ascii="Consolas" w:eastAsia="Times New Roman" w:hAnsi="Consolas" w:cs="Times New Roman"/>
+          <w:color w:val="ABB2BF"/>
+          <w:kern w:val="0"/>
+          <w:sz w:val="21"/>
+          <w:szCs w:val="21"/>
+          <w:lang w:eastAsia="nb-NO"/>
+          <w14:ligatures w14:val="none"/>
+        </w:rPr>
+        <w:t xml:space="preserve"> </w:t>
+      </w:r>
+      <w:proofErr w:type="spellStart"/>
+      <w:r>
+        <w:rPr>
+          <w:rFonts w:ascii="Consolas" w:eastAsia="Times New Roman" w:hAnsi="Consolas" w:cs="Times New Roman"/>
+          <w:color w:val="ABB2BF"/>
+          <w:kern w:val="0"/>
+          <w:sz w:val="21"/>
+          <w:szCs w:val="21"/>
+          <w:lang w:eastAsia="nb-NO"/>
+          <w14:ligatures w14:val="none"/>
+        </w:rPr>
+        <w:t>firstName</w:t>
+      </w:r>
+      <w:proofErr w:type="spellEnd"/>
+      <w:r>
+        <w:rPr>
+          <w:rFonts w:ascii="Consolas" w:eastAsia="Times New Roman" w:hAnsi="Consolas" w:cs="Times New Roman"/>
+          <w:color w:val="ABB2BF"/>
+          <w:kern w:val="0"/>
+          <w:sz w:val="21"/>
+          <w:szCs w:val="21"/>
+          <w:lang w:eastAsia="nb-NO"/>
+          <w14:ligatures w14:val="none"/>
+        </w:rPr>
+        <w:t xml:space="preserve"> </w:t>
+      </w:r>
+      <w:r>
+        <w:rPr>
+          <w:rFonts w:ascii="Consolas" w:eastAsia="Times New Roman" w:hAnsi="Consolas" w:cs="Times New Roman"/>
+          <w:color w:val="C678DD"/>
+          <w:kern w:val="0"/>
+          <w:sz w:val="21"/>
+          <w:szCs w:val="21"/>
+          <w:lang w:eastAsia="nb-NO"/>
+          <w14:ligatures w14:val="none"/>
+        </w:rPr>
+        <w:t>+</w:t>
+      </w:r>
+      <w:r>
+        <w:rPr>
+          <w:rFonts w:ascii="Consolas" w:eastAsia="Times New Roman" w:hAnsi="Consolas" w:cs="Times New Roman"/>
+          <w:color w:val="ABB2BF"/>
+          <w:kern w:val="0"/>
+          <w:sz w:val="21"/>
+          <w:szCs w:val="21"/>
+          <w:lang w:eastAsia="nb-NO"/>
+          <w14:ligatures w14:val="none"/>
+        </w:rPr>
+        <w:t xml:space="preserve"> </w:t>
+      </w:r>
+      <w:r>
+        <w:rPr>
+          <w:rFonts w:ascii="Consolas" w:eastAsia="Times New Roman" w:hAnsi="Consolas" w:cs="Times New Roman"/>
+          <w:color w:val="98C379"/>
+          <w:kern w:val="0"/>
+          <w:sz w:val="21"/>
+          <w:szCs w:val="21"/>
+          <w:lang w:eastAsia="nb-NO"/>
+          <w14:ligatures w14:val="none"/>
+        </w:rPr>
+        <w:t>" "</w:t>
+      </w:r>
+      <w:r>
+        <w:rPr>
+          <w:rFonts w:ascii="Consolas" w:eastAsia="Times New Roman" w:hAnsi="Consolas" w:cs="Times New Roman"/>
+          <w:color w:val="ABB2BF"/>
+          <w:kern w:val="0"/>
+          <w:sz w:val="21"/>
+          <w:szCs w:val="21"/>
+          <w:lang w:eastAsia="nb-NO"/>
+          <w14:ligatures w14:val="none"/>
+        </w:rPr>
+        <w:t xml:space="preserve"> </w:t>
+      </w:r>
+      <w:r>
+        <w:rPr>
+          <w:rFonts w:ascii="Consolas" w:eastAsia="Times New Roman" w:hAnsi="Consolas" w:cs="Times New Roman"/>
+          <w:color w:val="C678DD"/>
+          <w:kern w:val="0"/>
+          <w:sz w:val="21"/>
+          <w:szCs w:val="21"/>
+          <w:lang w:eastAsia="nb-NO"/>
+          <w14:ligatures w14:val="none"/>
+        </w:rPr>
+        <w:t>+</w:t>
+      </w:r>
+      <w:r>
+        <w:rPr>
+          <w:rFonts w:ascii="Consolas" w:eastAsia="Times New Roman" w:hAnsi="Consolas" w:cs="Times New Roman"/>
+          <w:color w:val="ABB2BF"/>
+          <w:kern w:val="0"/>
+          <w:sz w:val="21"/>
+          <w:szCs w:val="21"/>
+          <w:lang w:eastAsia="nb-NO"/>
+          <w14:ligatures w14:val="none"/>
+        </w:rPr>
+        <w:t xml:space="preserve"> </w:t>
+      </w:r>
+      <w:proofErr w:type="spellStart"/>
+      <w:r>
+        <w:rPr>
+          <w:rFonts w:ascii="Consolas" w:eastAsia="Times New Roman" w:hAnsi="Consolas" w:cs="Times New Roman"/>
+          <w:color w:val="ABB2BF"/>
+          <w:kern w:val="0"/>
+          <w:sz w:val="21"/>
+          <w:szCs w:val="21"/>
+          <w:lang w:eastAsia="nb-NO"/>
+          <w14:ligatures w14:val="none"/>
+        </w:rPr>
+        <w:t>lastName</w:t>
+      </w:r>
+      <w:proofErr w:type="spellEnd"/>
+      <w:r>
+        <w:rPr>
+          <w:rFonts w:ascii="Consolas" w:eastAsia="Times New Roman" w:hAnsi="Consolas" w:cs="Times New Roman"/>
+          <w:color w:val="ABB2BF"/>
+          <w:kern w:val="0"/>
+          <w:sz w:val="21"/>
+          <w:szCs w:val="21"/>
+          <w:lang w:eastAsia="nb-NO"/>
+          <w14:ligatures w14:val="none"/>
+        </w:rPr>
+        <w:t xml:space="preserve"> </w:t>
+      </w:r>
+      <w:r>
+        <w:rPr>
+          <w:rFonts w:ascii="Consolas" w:eastAsia="Times New Roman" w:hAnsi="Consolas" w:cs="Times New Roman"/>
+          <w:color w:val="C678DD"/>
+          <w:kern w:val="0"/>
+          <w:sz w:val="21"/>
+          <w:szCs w:val="21"/>
+          <w:lang w:eastAsia="nb-NO"/>
+          <w14:ligatures w14:val="none"/>
+        </w:rPr>
+        <w:t>+</w:t>
+      </w:r>
+      <w:r>
+        <w:rPr>
+          <w:rFonts w:ascii="Consolas" w:eastAsia="Times New Roman" w:hAnsi="Consolas" w:cs="Times New Roman"/>
+          <w:color w:val="ABB2BF"/>
+          <w:kern w:val="0"/>
+          <w:sz w:val="21"/>
+          <w:szCs w:val="21"/>
+          <w:lang w:eastAsia="nb-NO"/>
+          <w14:ligatures w14:val="none"/>
+        </w:rPr>
+        <w:t xml:space="preserve"> </w:t>
+      </w:r>
+      <w:r>
+        <w:rPr>
+          <w:rFonts w:ascii="Consolas" w:eastAsia="Times New Roman" w:hAnsi="Consolas" w:cs="Times New Roman"/>
+          <w:color w:val="98C379"/>
+          <w:kern w:val="0"/>
+          <w:sz w:val="21"/>
+          <w:szCs w:val="21"/>
+          <w:lang w:eastAsia="nb-NO"/>
+          <w14:ligatures w14:val="none"/>
+        </w:rPr>
+        <w:t xml:space="preserve">" has </w:t>
+      </w:r>
+      <w:proofErr w:type="spellStart"/>
+      <w:r>
+        <w:rPr>
+          <w:rFonts w:ascii="Consolas" w:eastAsia="Times New Roman" w:hAnsi="Consolas" w:cs="Times New Roman"/>
+          <w:color w:val="98C379"/>
+          <w:kern w:val="0"/>
+          <w:sz w:val="21"/>
+          <w:szCs w:val="21"/>
+          <w:lang w:eastAsia="nb-NO"/>
+          <w14:ligatures w14:val="none"/>
+        </w:rPr>
+        <w:t>built</w:t>
+      </w:r>
+      <w:proofErr w:type="spellEnd"/>
+      <w:r>
+        <w:rPr>
+          <w:rFonts w:ascii="Consolas" w:eastAsia="Times New Roman" w:hAnsi="Consolas" w:cs="Times New Roman"/>
+          <w:color w:val="98C379"/>
+          <w:kern w:val="0"/>
+          <w:sz w:val="21"/>
+          <w:szCs w:val="21"/>
+          <w:lang w:eastAsia="nb-NO"/>
+          <w14:ligatures w14:val="none"/>
+        </w:rPr>
+        <w:t xml:space="preserve"> "</w:t>
+      </w:r>
+      <w:r>
+        <w:rPr>
+          <w:rFonts w:ascii="Consolas" w:eastAsia="Times New Roman" w:hAnsi="Consolas" w:cs="Times New Roman"/>
+          <w:color w:val="ABB2BF"/>
+          <w:kern w:val="0"/>
+          <w:sz w:val="21"/>
+          <w:szCs w:val="21"/>
+          <w:lang w:eastAsia="nb-NO"/>
+          <w14:ligatures w14:val="none"/>
+        </w:rPr>
+        <w:t xml:space="preserve"> </w:t>
+      </w:r>
+      <w:r>
+        <w:rPr>
+          <w:rFonts w:ascii="Consolas" w:eastAsia="Times New Roman" w:hAnsi="Consolas" w:cs="Times New Roman"/>
+          <w:color w:val="C678DD"/>
+          <w:kern w:val="0"/>
+          <w:sz w:val="21"/>
+          <w:szCs w:val="21"/>
+          <w:lang w:eastAsia="nb-NO"/>
+          <w14:ligatures w14:val="none"/>
+        </w:rPr>
+        <w:t>+</w:t>
+      </w:r>
+      <w:r>
+        <w:rPr>
+          <w:rFonts w:ascii="Consolas" w:eastAsia="Times New Roman" w:hAnsi="Consolas" w:cs="Times New Roman"/>
+          <w:color w:val="ABB2BF"/>
+          <w:kern w:val="0"/>
+          <w:sz w:val="21"/>
+          <w:szCs w:val="21"/>
+          <w:lang w:eastAsia="nb-NO"/>
+          <w14:ligatures w14:val="none"/>
+        </w:rPr>
+        <w:t xml:space="preserve"> </w:t>
+      </w:r>
+      <w:proofErr w:type="spellStart"/>
+      <w:r>
+        <w:rPr>
+          <w:rFonts w:ascii="Consolas" w:eastAsia="Times New Roman" w:hAnsi="Consolas" w:cs="Times New Roman"/>
+          <w:color w:val="ABB2BF"/>
+          <w:kern w:val="0"/>
+          <w:sz w:val="21"/>
+          <w:szCs w:val="21"/>
+          <w:lang w:eastAsia="nb-NO"/>
+          <w14:ligatures w14:val="none"/>
+        </w:rPr>
+        <w:t>housesBuilt</w:t>
+      </w:r>
+      <w:proofErr w:type="spellEnd"/>
+      <w:r>
+        <w:rPr>
+          <w:rFonts w:ascii="Consolas" w:eastAsia="Times New Roman" w:hAnsi="Consolas" w:cs="Times New Roman"/>
+          <w:color w:val="ABB2BF"/>
+          <w:kern w:val="0"/>
+          <w:sz w:val="21"/>
+          <w:szCs w:val="21"/>
+          <w:lang w:eastAsia="nb-NO"/>
+          <w14:ligatures w14:val="none"/>
+        </w:rPr>
+        <w:t xml:space="preserve"> </w:t>
+      </w:r>
+      <w:r>
+        <w:rPr>
+          <w:rFonts w:ascii="Consolas" w:eastAsia="Times New Roman" w:hAnsi="Consolas" w:cs="Times New Roman"/>
+          <w:color w:val="C678DD"/>
+          <w:kern w:val="0"/>
+          <w:sz w:val="21"/>
+          <w:szCs w:val="21"/>
+          <w:lang w:eastAsia="nb-NO"/>
+          <w14:ligatures w14:val="none"/>
+        </w:rPr>
+        <w:t>+</w:t>
+      </w:r>
+      <w:r>
+        <w:rPr>
+          <w:rFonts w:ascii="Consolas" w:eastAsia="Times New Roman" w:hAnsi="Consolas" w:cs="Times New Roman"/>
+          <w:color w:val="ABB2BF"/>
+          <w:kern w:val="0"/>
+          <w:sz w:val="21"/>
+          <w:szCs w:val="21"/>
+          <w:lang w:eastAsia="nb-NO"/>
+          <w14:ligatures w14:val="none"/>
+        </w:rPr>
+        <w:t xml:space="preserve"> </w:t>
+      </w:r>
+      <w:r>
+        <w:rPr>
+          <w:rFonts w:ascii="Consolas" w:eastAsia="Times New Roman" w:hAnsi="Consolas" w:cs="Times New Roman"/>
+          <w:color w:val="98C379"/>
+          <w:kern w:val="0"/>
+          <w:sz w:val="21"/>
+          <w:szCs w:val="21"/>
+          <w:lang w:eastAsia="nb-NO"/>
+          <w14:ligatures w14:val="none"/>
+        </w:rPr>
+        <w:t>" houses."</w:t>
+      </w:r>
+      <w:r>
+        <w:rPr>
+          <w:rFonts w:ascii="Consolas" w:eastAsia="Times New Roman" w:hAnsi="Consolas" w:cs="Times New Roman"/>
+          <w:color w:val="ABB2BF"/>
+          <w:kern w:val="0"/>
+          <w:sz w:val="21"/>
+          <w:szCs w:val="21"/>
+          <w:lang w:eastAsia="nb-NO"/>
+          <w14:ligatures w14:val="none"/>
+        </w:rPr>
+        <w:t xml:space="preserve"> </w:t>
+      </w:r>
+      <w:r>
+        <w:rPr>
+          <w:rFonts w:ascii="Consolas" w:eastAsia="Times New Roman" w:hAnsi="Consolas" w:cs="Times New Roman"/>
+          <w:color w:val="C678DD"/>
+          <w:kern w:val="0"/>
+          <w:sz w:val="21"/>
+          <w:szCs w:val="21"/>
+          <w:lang w:eastAsia="nb-NO"/>
+          <w14:ligatures w14:val="none"/>
+        </w:rPr>
+        <w:t>+</w:t>
+      </w:r>
+      <w:r>
+        <w:rPr>
+          <w:rFonts w:ascii="Consolas" w:eastAsia="Times New Roman" w:hAnsi="Consolas" w:cs="Times New Roman"/>
+          <w:color w:val="ABB2BF"/>
+          <w:kern w:val="0"/>
+          <w:sz w:val="21"/>
+          <w:szCs w:val="21"/>
+          <w:lang w:eastAsia="nb-NO"/>
+          <w14:ligatures w14:val="none"/>
+        </w:rPr>
+        <w:t xml:space="preserve"> </w:t>
+      </w:r>
+      <w:r>
+        <w:rPr>
+          <w:rFonts w:ascii="Consolas" w:eastAsia="Times New Roman" w:hAnsi="Consolas" w:cs="Times New Roman"/>
+          <w:color w:val="98C379"/>
+          <w:kern w:val="0"/>
+          <w:sz w:val="21"/>
+          <w:szCs w:val="21"/>
+          <w:lang w:eastAsia="nb-NO"/>
+          <w14:ligatures w14:val="none"/>
+        </w:rPr>
+        <w:t>" He is "</w:t>
+      </w:r>
+      <w:r>
+        <w:rPr>
+          <w:rFonts w:ascii="Consolas" w:eastAsia="Times New Roman" w:hAnsi="Consolas" w:cs="Times New Roman"/>
+          <w:color w:val="ABB2BF"/>
+          <w:kern w:val="0"/>
+          <w:sz w:val="21"/>
+          <w:szCs w:val="21"/>
+          <w:lang w:eastAsia="nb-NO"/>
+          <w14:ligatures w14:val="none"/>
+        </w:rPr>
+        <w:t xml:space="preserve"> </w:t>
+      </w:r>
+      <w:r>
+        <w:rPr>
+          <w:rFonts w:ascii="Consolas" w:eastAsia="Times New Roman" w:hAnsi="Consolas" w:cs="Times New Roman"/>
+          <w:color w:val="C678DD"/>
+          <w:kern w:val="0"/>
+          <w:sz w:val="21"/>
+          <w:szCs w:val="21"/>
+          <w:lang w:eastAsia="nb-NO"/>
+          <w14:ligatures w14:val="none"/>
+        </w:rPr>
+        <w:t>+</w:t>
+      </w:r>
+      <w:r>
+        <w:rPr>
+          <w:rFonts w:ascii="Consolas" w:eastAsia="Times New Roman" w:hAnsi="Consolas" w:cs="Times New Roman"/>
+          <w:color w:val="ABB2BF"/>
+          <w:kern w:val="0"/>
+          <w:sz w:val="21"/>
+          <w:szCs w:val="21"/>
+          <w:lang w:eastAsia="nb-NO"/>
+          <w14:ligatures w14:val="none"/>
+        </w:rPr>
+        <w:t xml:space="preserve"> age </w:t>
+      </w:r>
+      <w:r>
+        <w:rPr>
+          <w:rFonts w:ascii="Consolas" w:eastAsia="Times New Roman" w:hAnsi="Consolas" w:cs="Times New Roman"/>
+          <w:color w:val="C678DD"/>
+          <w:kern w:val="0"/>
+          <w:sz w:val="21"/>
+          <w:szCs w:val="21"/>
+          <w:lang w:eastAsia="nb-NO"/>
+          <w14:ligatures w14:val="none"/>
+        </w:rPr>
+        <w:t>+</w:t>
+      </w:r>
+      <w:r>
+        <w:rPr>
+          <w:rFonts w:ascii="Consolas" w:eastAsia="Times New Roman" w:hAnsi="Consolas" w:cs="Times New Roman"/>
+          <w:color w:val="ABB2BF"/>
+          <w:kern w:val="0"/>
+          <w:sz w:val="21"/>
+          <w:szCs w:val="21"/>
+          <w:lang w:eastAsia="nb-NO"/>
+          <w14:ligatures w14:val="none"/>
+        </w:rPr>
+        <w:t xml:space="preserve"> </w:t>
+      </w:r>
+      <w:r>
+        <w:rPr>
+          <w:rFonts w:ascii="Consolas" w:eastAsia="Times New Roman" w:hAnsi="Consolas" w:cs="Times New Roman"/>
+          <w:color w:val="98C379"/>
+          <w:kern w:val="0"/>
+          <w:sz w:val="21"/>
+          <w:szCs w:val="21"/>
+          <w:lang w:eastAsia="nb-NO"/>
+          <w14:ligatures w14:val="none"/>
+        </w:rPr>
+        <w:t xml:space="preserve">" </w:t>
+      </w:r>
+      <w:proofErr w:type="spellStart"/>
+      <w:r>
+        <w:rPr>
+          <w:rFonts w:ascii="Consolas" w:eastAsia="Times New Roman" w:hAnsi="Consolas" w:cs="Times New Roman"/>
+          <w:color w:val="98C379"/>
+          <w:kern w:val="0"/>
+          <w:sz w:val="21"/>
+          <w:szCs w:val="21"/>
+          <w:lang w:eastAsia="nb-NO"/>
+          <w14:ligatures w14:val="none"/>
+        </w:rPr>
+        <w:t>years</w:t>
+      </w:r>
+      <w:proofErr w:type="spellEnd"/>
+      <w:r>
+        <w:rPr>
+          <w:rFonts w:ascii="Consolas" w:eastAsia="Times New Roman" w:hAnsi="Consolas" w:cs="Times New Roman"/>
+          <w:color w:val="98C379"/>
+          <w:kern w:val="0"/>
+          <w:sz w:val="21"/>
+          <w:szCs w:val="21"/>
+          <w:lang w:eastAsia="nb-NO"/>
+          <w14:ligatures w14:val="none"/>
+        </w:rPr>
+        <w:t xml:space="preserve"> old."</w:t>
+      </w:r>
+      <w:r>
+        <w:rPr>
+          <w:rFonts w:ascii="Consolas" w:eastAsia="Times New Roman" w:hAnsi="Consolas" w:cs="Times New Roman"/>
+          <w:color w:val="ABB2BF"/>
+          <w:kern w:val="0"/>
+          <w:sz w:val="21"/>
+          <w:szCs w:val="21"/>
+          <w:lang w:eastAsia="nb-NO"/>
+          <w14:ligatures w14:val="none"/>
+        </w:rPr>
+        <w:t>;</w:t>
+      </w:r>
+    </w:p>
+    <w:p>
+      <w:pPr>
+        <w:pStyle w:val="Listeavsnitt"/>
+        <w:numPr>
+          <w:ilvl w:val="1"/>
+          <w:numId w:val="2"/>
+        </w:numPr>
+        <w:shd w:val="clear" w:color="auto" w:fill="282C34"/>
+        <w:spacing w:after="0" w:line="285" w:lineRule="atLeast"/>
+        <w:rPr>
+          <w:rFonts w:ascii="Consolas" w:eastAsia="Times New Roman" w:hAnsi="Consolas" w:cs="Times New Roman"/>
+          <w:color w:val="ABB2BF"/>
+          <w:kern w:val="0"/>
+          <w:sz w:val="21"/>
+          <w:szCs w:val="21"/>
+          <w:lang w:eastAsia="nb-NO"/>
+          <w14:ligatures w14:val="none"/>
+        </w:rPr>
+      </w:pPr>
+      <w:r>
+        <w:rPr>
+          <w:rFonts w:ascii="Consolas" w:eastAsia="Times New Roman" w:hAnsi="Consolas" w:cs="Times New Roman"/>
+          <w:color w:val="ABB2BF"/>
+          <w:kern w:val="0"/>
+          <w:sz w:val="21"/>
+          <w:szCs w:val="21"/>
+          <w:lang w:eastAsia="nb-NO"/>
+          <w14:ligatures w14:val="none"/>
+        </w:rPr>
+        <w:t>}</w:t>
+      </w:r>
+    </w:p>
+    <w:p>
+      <w:pPr>
+        <w:spacing w:line="360" w:lineRule="auto"/>
+        <w:rPr>
+          <w:rFonts w:ascii="Arial" w:hAnsi="Arial" w:cs="Arial"/>
+          <w:b/>
+          <w:bCs/>
+          <w:sz w:val="24"/>
+          <w:szCs w:val="24"/>
+        </w:rPr>
+      </w:pPr>
+    </w:p>
+    <w:p>
+      <w:pPr>
+        <w:spacing w:line="360" w:lineRule="auto"/>
+        <w:rPr>
+          <w:rFonts w:ascii="Arial" w:hAnsi="Arial" w:cs="Arial"/>
+          <w:sz w:val="24"/>
+          <w:szCs w:val="24"/>
+        </w:rPr>
+      </w:pPr>
+      <w:proofErr w:type="spellStart"/>
+      <w:r>
+        <w:rPr>
+          <w:rFonts w:ascii="Arial" w:hAnsi="Arial" w:cs="Arial"/>
+          <w:b/>
+          <w:bCs/>
+          <w:sz w:val="24"/>
+          <w:szCs w:val="24"/>
+        </w:rPr>
+        <w:t>Extends</w:t>
+      </w:r>
+      <w:proofErr w:type="spellEnd"/>
+    </w:p>
+    <w:p>
+      <w:pPr>
+        <w:pStyle w:val="Listeavsnitt"/>
+        <w:numPr>
+          <w:ilvl w:val="0"/>
+          <w:numId w:val="2"/>
+        </w:numPr>
+        <w:spacing w:line="360" w:lineRule="auto"/>
+        <w:rPr>
+          <w:rFonts w:ascii="Arial" w:hAnsi="Arial" w:cs="Arial"/>
+          <w:sz w:val="24"/>
+          <w:szCs w:val="24"/>
+        </w:rPr>
+      </w:pPr>
+      <w:proofErr w:type="spellStart"/>
+      <w:r>
+        <w:rPr>
+          <w:rFonts w:ascii="Arial" w:hAnsi="Arial" w:cs="Arial"/>
+          <w:sz w:val="24"/>
+          <w:szCs w:val="24"/>
+        </w:rPr>
+        <w:t>Extends</w:t>
+      </w:r>
+      <w:proofErr w:type="spellEnd"/>
+      <w:r>
+        <w:rPr>
+          <w:rFonts w:ascii="Arial" w:hAnsi="Arial" w:cs="Arial"/>
+          <w:sz w:val="24"/>
+          <w:szCs w:val="24"/>
+        </w:rPr>
+        <w:t xml:space="preserve"> et nøkkelord som brukes for å opprette en arvssammenheng mellom to klasser. Når en klasse utvider en annen klasse ved å bruke </w:t>
+      </w:r>
+      <w:proofErr w:type="spellStart"/>
+      <w:r>
+        <w:rPr>
+          <w:rFonts w:ascii="Arial" w:hAnsi="Arial" w:cs="Arial"/>
+          <w:sz w:val="24"/>
+          <w:szCs w:val="24"/>
+        </w:rPr>
+        <w:t>extends</w:t>
+      </w:r>
+      <w:proofErr w:type="spellEnd"/>
+      <w:r>
+        <w:rPr>
+          <w:rFonts w:ascii="Arial" w:hAnsi="Arial" w:cs="Arial"/>
+          <w:sz w:val="24"/>
+          <w:szCs w:val="24"/>
+        </w:rPr>
+        <w:t xml:space="preserve">, arver den alle ikke-private egenskaper og metoder fra den overordnede klassen. </w:t>
+      </w:r>
+      <w:r>
+        <w:rPr>
+          <w:rFonts w:ascii="Arial" w:hAnsi="Arial" w:cs="Arial"/>
+          <w:sz w:val="24"/>
+          <w:szCs w:val="24"/>
+        </w:rPr>
+        <w:t xml:space="preserve"> </w:t>
+      </w:r>
+      <w:r>
+        <w:rPr>
+          <w:rFonts w:ascii="Arial" w:hAnsi="Arial" w:cs="Arial"/>
+          <w:sz w:val="24"/>
+          <w:szCs w:val="24"/>
+        </w:rPr>
+        <w:t xml:space="preserve">Eks: </w:t>
+      </w:r>
+    </w:p>
+    <w:p>
+      <w:pPr>
+        <w:pStyle w:val="Listeavsnitt"/>
+        <w:numPr>
+          <w:ilvl w:val="1"/>
+          <w:numId w:val="2"/>
+        </w:numPr>
+        <w:shd w:val="clear" w:color="auto" w:fill="282C34"/>
+        <w:spacing w:after="0" w:line="285" w:lineRule="atLeast"/>
+        <w:rPr>
+          <w:rFonts w:ascii="Consolas" w:eastAsia="Times New Roman" w:hAnsi="Consolas" w:cs="Times New Roman"/>
+          <w:color w:val="ABB2BF"/>
+          <w:kern w:val="0"/>
+          <w:sz w:val="21"/>
+          <w:szCs w:val="21"/>
+          <w:lang w:eastAsia="nb-NO"/>
+          <w14:ligatures w14:val="none"/>
+        </w:rPr>
+      </w:pPr>
+      <w:proofErr w:type="spellStart"/>
+      <w:r>
+        <w:rPr>
+          <w:rFonts w:ascii="Consolas" w:eastAsia="Times New Roman" w:hAnsi="Consolas" w:cs="Times New Roman"/>
+          <w:color w:val="C678DD"/>
+          <w:kern w:val="0"/>
+          <w:sz w:val="21"/>
+          <w:szCs w:val="21"/>
+          <w:lang w:eastAsia="nb-NO"/>
+          <w14:ligatures w14:val="none"/>
+        </w:rPr>
+        <w:t>public</w:t>
+      </w:r>
+      <w:proofErr w:type="spellEnd"/>
+      <w:r>
+        <w:rPr>
+          <w:rFonts w:ascii="Consolas" w:eastAsia="Times New Roman" w:hAnsi="Consolas" w:cs="Times New Roman"/>
+          <w:color w:val="E5C07B"/>
+          <w:kern w:val="0"/>
+          <w:sz w:val="21"/>
+          <w:szCs w:val="21"/>
+          <w:lang w:eastAsia="nb-NO"/>
+          <w14:ligatures w14:val="none"/>
+        </w:rPr>
+        <w:t xml:space="preserve"> </w:t>
+      </w:r>
+      <w:proofErr w:type="spellStart"/>
+      <w:r>
+        <w:rPr>
+          <w:rFonts w:ascii="Consolas" w:eastAsia="Times New Roman" w:hAnsi="Consolas" w:cs="Times New Roman"/>
+          <w:color w:val="C678DD"/>
+          <w:kern w:val="0"/>
+          <w:sz w:val="21"/>
+          <w:szCs w:val="21"/>
+          <w:lang w:eastAsia="nb-NO"/>
+          <w14:ligatures w14:val="none"/>
+        </w:rPr>
+        <w:t>class</w:t>
+      </w:r>
+      <w:proofErr w:type="spellEnd"/>
+      <w:r>
+        <w:rPr>
+          <w:rFonts w:ascii="Consolas" w:eastAsia="Times New Roman" w:hAnsi="Consolas" w:cs="Times New Roman"/>
+          <w:color w:val="E5C07B"/>
+          <w:kern w:val="0"/>
+          <w:sz w:val="21"/>
+          <w:szCs w:val="21"/>
+          <w:lang w:eastAsia="nb-NO"/>
+          <w14:ligatures w14:val="none"/>
+        </w:rPr>
+        <w:t xml:space="preserve"> Carpenter </w:t>
+      </w:r>
+      <w:proofErr w:type="spellStart"/>
+      <w:r>
+        <w:rPr>
+          <w:rFonts w:ascii="Consolas" w:eastAsia="Times New Roman" w:hAnsi="Consolas" w:cs="Times New Roman"/>
+          <w:color w:val="C678DD"/>
+          <w:kern w:val="0"/>
+          <w:sz w:val="21"/>
+          <w:szCs w:val="21"/>
+          <w:lang w:eastAsia="nb-NO"/>
+          <w14:ligatures w14:val="none"/>
+        </w:rPr>
+        <w:t>extends</w:t>
+      </w:r>
+      <w:proofErr w:type="spellEnd"/>
+      <w:r>
+        <w:rPr>
+          <w:rFonts w:ascii="Consolas" w:eastAsia="Times New Roman" w:hAnsi="Consolas" w:cs="Times New Roman"/>
+          <w:color w:val="E5C07B"/>
+          <w:kern w:val="0"/>
+          <w:sz w:val="21"/>
+          <w:szCs w:val="21"/>
+          <w:lang w:eastAsia="nb-NO"/>
+          <w14:ligatures w14:val="none"/>
+        </w:rPr>
+        <w:t xml:space="preserve"> </w:t>
+      </w:r>
+      <w:proofErr w:type="gramStart"/>
+      <w:r>
+        <w:rPr>
+          <w:rFonts w:ascii="Consolas" w:eastAsia="Times New Roman" w:hAnsi="Consolas" w:cs="Times New Roman"/>
+          <w:color w:val="E5C07B"/>
+          <w:kern w:val="0"/>
+          <w:sz w:val="21"/>
+          <w:szCs w:val="21"/>
+          <w:lang w:eastAsia="nb-NO"/>
+          <w14:ligatures w14:val="none"/>
+        </w:rPr>
+        <w:t>Person</w:t>
+      </w:r>
+      <w:r>
+        <w:rPr>
+          <w:rFonts w:ascii="Consolas" w:eastAsia="Times New Roman" w:hAnsi="Consolas" w:cs="Times New Roman"/>
+          <w:color w:val="ABB2BF"/>
+          <w:kern w:val="0"/>
+          <w:sz w:val="21"/>
+          <w:szCs w:val="21"/>
+          <w:lang w:eastAsia="nb-NO"/>
+          <w14:ligatures w14:val="none"/>
+        </w:rPr>
+        <w:t>{</w:t>
+      </w:r>
+      <w:proofErr w:type="gramEnd"/>
+    </w:p>
+    <w:p>
+      <w:pPr>
+        <w:pStyle w:val="Listeavsnitt"/>
+        <w:numPr>
+          <w:ilvl w:val="1"/>
+          <w:numId w:val="2"/>
+        </w:numPr>
+        <w:shd w:val="clear" w:color="auto" w:fill="282C34"/>
+        <w:spacing w:after="0" w:line="285" w:lineRule="atLeast"/>
+        <w:rPr>
+          <w:rFonts w:ascii="Consolas" w:eastAsia="Times New Roman" w:hAnsi="Consolas" w:cs="Times New Roman"/>
+          <w:color w:val="ABB2BF"/>
+          <w:kern w:val="0"/>
+          <w:sz w:val="21"/>
+          <w:szCs w:val="21"/>
+          <w:lang w:eastAsia="nb-NO"/>
+          <w14:ligatures w14:val="none"/>
+        </w:rPr>
+      </w:pPr>
+      <w:proofErr w:type="spellStart"/>
+      <w:r>
+        <w:rPr>
+          <w:rFonts w:ascii="Consolas" w:eastAsia="Times New Roman" w:hAnsi="Consolas" w:cs="Times New Roman"/>
+          <w:color w:val="C678DD"/>
+          <w:kern w:val="0"/>
+          <w:sz w:val="21"/>
+          <w:szCs w:val="21"/>
+          <w:lang w:eastAsia="nb-NO"/>
+          <w14:ligatures w14:val="none"/>
+        </w:rPr>
+        <w:t>protected</w:t>
+      </w:r>
+      <w:proofErr w:type="spellEnd"/>
+      <w:r>
+        <w:rPr>
+          <w:rFonts w:ascii="Consolas" w:eastAsia="Times New Roman" w:hAnsi="Consolas" w:cs="Times New Roman"/>
+          <w:color w:val="ABB2BF"/>
+          <w:kern w:val="0"/>
+          <w:sz w:val="21"/>
+          <w:szCs w:val="21"/>
+          <w:lang w:eastAsia="nb-NO"/>
+          <w14:ligatures w14:val="none"/>
+        </w:rPr>
+        <w:t xml:space="preserve"> </w:t>
+      </w:r>
+      <w:proofErr w:type="spellStart"/>
+      <w:r>
+        <w:rPr>
+          <w:rFonts w:ascii="Consolas" w:eastAsia="Times New Roman" w:hAnsi="Consolas" w:cs="Times New Roman"/>
+          <w:color w:val="C678DD"/>
+          <w:kern w:val="0"/>
+          <w:sz w:val="21"/>
+          <w:szCs w:val="21"/>
+          <w:lang w:eastAsia="nb-NO"/>
+          <w14:ligatures w14:val="none"/>
+        </w:rPr>
+        <w:t>int</w:t>
+      </w:r>
+      <w:proofErr w:type="spellEnd"/>
+      <w:r>
+        <w:rPr>
+          <w:rFonts w:ascii="Consolas" w:eastAsia="Times New Roman" w:hAnsi="Consolas" w:cs="Times New Roman"/>
+          <w:color w:val="E06C75"/>
+          <w:kern w:val="0"/>
+          <w:sz w:val="21"/>
+          <w:szCs w:val="21"/>
+          <w:lang w:eastAsia="nb-NO"/>
+          <w14:ligatures w14:val="none"/>
+        </w:rPr>
+        <w:t xml:space="preserve"> </w:t>
+      </w:r>
+      <w:proofErr w:type="spellStart"/>
+      <w:r>
+        <w:rPr>
+          <w:rFonts w:ascii="Consolas" w:eastAsia="Times New Roman" w:hAnsi="Consolas" w:cs="Times New Roman"/>
+          <w:color w:val="E06C75"/>
+          <w:kern w:val="0"/>
+          <w:sz w:val="21"/>
+          <w:szCs w:val="21"/>
+          <w:lang w:eastAsia="nb-NO"/>
+          <w14:ligatures w14:val="none"/>
+        </w:rPr>
+        <w:t>housesBuilt</w:t>
+      </w:r>
+      <w:proofErr w:type="spellEnd"/>
+      <w:r>
+        <w:rPr>
+          <w:rFonts w:ascii="Consolas" w:eastAsia="Times New Roman" w:hAnsi="Consolas" w:cs="Times New Roman"/>
+          <w:color w:val="ABB2BF"/>
+          <w:kern w:val="0"/>
+          <w:sz w:val="21"/>
+          <w:szCs w:val="21"/>
+          <w:lang w:eastAsia="nb-NO"/>
+          <w14:ligatures w14:val="none"/>
+        </w:rPr>
+        <w:t>;</w:t>
+      </w:r>
+    </w:p>
+    <w:p>
+      <w:pPr>
+        <w:spacing w:line="360" w:lineRule="auto"/>
+        <w:rPr>
+          <w:rFonts w:ascii="Arial" w:hAnsi="Arial" w:cs="Arial"/>
+          <w:sz w:val="24"/>
+          <w:szCs w:val="24"/>
+        </w:rPr>
+      </w:pPr>
+    </w:p>
+    <w:p>
+      <w:pPr>
+        <w:spacing w:line="360" w:lineRule="auto"/>
+        <w:rPr>
+          <w:rFonts w:ascii="Arial" w:hAnsi="Arial" w:cs="Arial"/>
+          <w:b/>
+          <w:bCs/>
+          <w:sz w:val="24"/>
+          <w:szCs w:val="24"/>
+        </w:rPr>
+      </w:pPr>
+      <w:proofErr w:type="spellStart"/>
+      <w:r>
+        <w:rPr>
+          <w:rFonts w:ascii="Arial" w:hAnsi="Arial" w:cs="Arial"/>
+          <w:b/>
+          <w:bCs/>
+          <w:sz w:val="24"/>
+          <w:szCs w:val="24"/>
+        </w:rPr>
+        <w:t>Polymorphism</w:t>
+      </w:r>
+      <w:proofErr w:type="spellEnd"/>
+    </w:p>
+    <w:p>
+      <w:pPr>
+        <w:pStyle w:val="Listeavsnitt"/>
+        <w:numPr>
+          <w:ilvl w:val="0"/>
+          <w:numId w:val="2"/>
+        </w:numPr>
+        <w:spacing w:line="360" w:lineRule="auto"/>
+        <w:rPr>
+          <w:rFonts w:ascii="Arial" w:hAnsi="Arial" w:cs="Arial"/>
+          <w:sz w:val="24"/>
+          <w:szCs w:val="24"/>
+        </w:rPr>
+      </w:pPr>
+      <w:r>
+        <w:rPr>
+          <w:rFonts w:ascii="Arial" w:hAnsi="Arial" w:cs="Arial"/>
+          <w:sz w:val="24"/>
+          <w:szCs w:val="24"/>
+        </w:rPr>
+        <w:t xml:space="preserve">Ikke lært </w:t>
+      </w:r>
+      <w:r>
+        <w:rPr>
+          <w:rFonts w:ascii="Arial" w:hAnsi="Arial" w:cs="Arial"/>
+          <w:sz w:val="24"/>
+          <w:szCs w:val="24"/>
+        </w:rPr>
+        <w:t>per i dag (09.02.24)</w:t>
+      </w:r>
+    </w:p>
+    <w:p>
+      <w:pPr>
+        <w:spacing w:line="360" w:lineRule="auto"/>
+        <w:rPr>
+          <w:rFonts w:ascii="Arial" w:hAnsi="Arial" w:cs="Arial"/>
+          <w:b/>
+          <w:bCs/>
+          <w:sz w:val="24"/>
+          <w:szCs w:val="24"/>
+        </w:rPr>
+      </w:pPr>
+      <w:r>
+        <w:rPr>
+          <w:rFonts w:ascii="Arial" w:hAnsi="Arial" w:cs="Arial"/>
+          <w:b/>
+          <w:bCs/>
+          <w:sz w:val="24"/>
+          <w:szCs w:val="24"/>
+        </w:rPr>
+        <w:t>P</w:t>
+      </w:r>
+      <w:r>
+        <w:rPr>
+          <w:rFonts w:ascii="Arial" w:hAnsi="Arial" w:cs="Arial"/>
+          <w:b/>
+          <w:bCs/>
+          <w:sz w:val="24"/>
+          <w:szCs w:val="24"/>
+        </w:rPr>
+        <w:t>rivate</w:t>
+      </w:r>
+      <w:r>
+        <w:rPr>
+          <w:rFonts w:ascii="Arial" w:hAnsi="Arial" w:cs="Arial"/>
+          <w:b/>
+          <w:bCs/>
+          <w:sz w:val="24"/>
+          <w:szCs w:val="24"/>
+        </w:rPr>
+        <w:t xml:space="preserve"> og </w:t>
+      </w:r>
+      <w:proofErr w:type="spellStart"/>
+      <w:r>
+        <w:rPr>
+          <w:rFonts w:ascii="Arial" w:hAnsi="Arial" w:cs="Arial"/>
+          <w:b/>
+          <w:bCs/>
+          <w:sz w:val="24"/>
+          <w:szCs w:val="24"/>
+        </w:rPr>
+        <w:t>public</w:t>
+      </w:r>
+      <w:proofErr w:type="spellEnd"/>
+      <w:r>
+        <w:rPr>
+          <w:rFonts w:ascii="Arial" w:hAnsi="Arial" w:cs="Arial"/>
+          <w:b/>
+          <w:bCs/>
+          <w:sz w:val="24"/>
+          <w:szCs w:val="24"/>
+        </w:rPr>
+        <w:t>:</w:t>
+      </w:r>
+    </w:p>
+    <w:p>
+      <w:pPr>
+        <w:pStyle w:val="Listeavsnitt"/>
+        <w:numPr>
+          <w:ilvl w:val="0"/>
+          <w:numId w:val="2"/>
+        </w:numPr>
+        <w:spacing w:line="360" w:lineRule="auto"/>
+        <w:rPr>
+          <w:rFonts w:ascii="Arial" w:hAnsi="Arial" w:cs="Arial"/>
+          <w:sz w:val="24"/>
+          <w:szCs w:val="24"/>
+        </w:rPr>
+      </w:pPr>
+      <w:r>
+        <w:rPr>
+          <w:rFonts w:ascii="Arial" w:hAnsi="Arial" w:cs="Arial"/>
+          <w:sz w:val="24"/>
+          <w:szCs w:val="24"/>
+        </w:rPr>
+        <w:t xml:space="preserve">Private og </w:t>
+      </w:r>
+      <w:proofErr w:type="spellStart"/>
+      <w:r>
+        <w:rPr>
+          <w:rFonts w:ascii="Arial" w:hAnsi="Arial" w:cs="Arial"/>
+          <w:sz w:val="24"/>
+          <w:szCs w:val="24"/>
+        </w:rPr>
+        <w:t>public</w:t>
+      </w:r>
+      <w:proofErr w:type="spellEnd"/>
+      <w:r>
+        <w:rPr>
+          <w:rFonts w:ascii="Arial" w:hAnsi="Arial" w:cs="Arial"/>
+          <w:sz w:val="24"/>
+          <w:szCs w:val="24"/>
+        </w:rPr>
+        <w:t xml:space="preserve"> </w:t>
+      </w:r>
+      <w:r>
+        <w:rPr>
+          <w:rFonts w:ascii="Arial" w:hAnsi="Arial" w:cs="Arial"/>
+          <w:sz w:val="24"/>
+          <w:szCs w:val="24"/>
+        </w:rPr>
+        <w:t xml:space="preserve">er </w:t>
+      </w:r>
+      <w:r>
+        <w:rPr>
+          <w:rFonts w:ascii="Arial" w:hAnsi="Arial" w:cs="Arial"/>
+          <w:sz w:val="24"/>
+          <w:szCs w:val="24"/>
+        </w:rPr>
+        <w:t>tilgangsnivåene i Java.</w:t>
+      </w:r>
+      <w:r>
+        <w:rPr>
+          <w:rFonts w:ascii="Arial" w:hAnsi="Arial" w:cs="Arial"/>
+          <w:sz w:val="24"/>
+          <w:szCs w:val="24"/>
+        </w:rPr>
+        <w:t xml:space="preserve"> Private </w:t>
+      </w:r>
+      <w:r>
+        <w:rPr>
+          <w:rFonts w:ascii="Arial" w:hAnsi="Arial" w:cs="Arial"/>
+          <w:sz w:val="24"/>
+          <w:szCs w:val="24"/>
+        </w:rPr>
+        <w:t>vil si at klassen</w:t>
+      </w:r>
+      <w:r>
+        <w:rPr>
+          <w:rFonts w:ascii="Arial" w:hAnsi="Arial" w:cs="Arial"/>
+          <w:sz w:val="24"/>
+          <w:szCs w:val="24"/>
+        </w:rPr>
+        <w:t>, metoden eller variabelen kun er t</w:t>
+      </w:r>
+      <w:r>
+        <w:rPr>
+          <w:rFonts w:ascii="Arial" w:hAnsi="Arial" w:cs="Arial"/>
+          <w:sz w:val="24"/>
+          <w:szCs w:val="24"/>
+        </w:rPr>
+        <w:t>ilgjengelig innenfor samme klasse.</w:t>
+      </w:r>
+      <w:r>
+        <w:rPr>
+          <w:rFonts w:ascii="Arial" w:hAnsi="Arial" w:cs="Arial"/>
+          <w:sz w:val="24"/>
+          <w:szCs w:val="24"/>
+        </w:rPr>
+        <w:t xml:space="preserve"> Er den </w:t>
+      </w:r>
+      <w:proofErr w:type="spellStart"/>
+      <w:r>
+        <w:rPr>
+          <w:rFonts w:ascii="Arial" w:hAnsi="Arial" w:cs="Arial"/>
+          <w:sz w:val="24"/>
+          <w:szCs w:val="24"/>
+        </w:rPr>
+        <w:t>public</w:t>
+      </w:r>
+      <w:proofErr w:type="spellEnd"/>
+      <w:r>
+        <w:rPr>
+          <w:rFonts w:ascii="Arial" w:hAnsi="Arial" w:cs="Arial"/>
+          <w:sz w:val="24"/>
+          <w:szCs w:val="24"/>
+        </w:rPr>
+        <w:t xml:space="preserve"> er den tilgjengelig fra hvilken som helst klasse.</w:t>
+      </w:r>
+      <w:r>
+        <w:rPr>
+          <w:rFonts w:ascii="Arial" w:hAnsi="Arial" w:cs="Arial"/>
+          <w:sz w:val="24"/>
+          <w:szCs w:val="24"/>
+        </w:rPr>
+        <w:t xml:space="preserve"> At noe er «</w:t>
+      </w:r>
+      <w:proofErr w:type="spellStart"/>
+      <w:r>
+        <w:rPr>
+          <w:rFonts w:ascii="Arial" w:hAnsi="Arial" w:cs="Arial"/>
+          <w:sz w:val="24"/>
+          <w:szCs w:val="24"/>
+        </w:rPr>
+        <w:t>protected</w:t>
+      </w:r>
+      <w:proofErr w:type="spellEnd"/>
+      <w:r>
+        <w:rPr>
+          <w:rFonts w:ascii="Arial" w:hAnsi="Arial" w:cs="Arial"/>
+          <w:sz w:val="24"/>
+          <w:szCs w:val="24"/>
+        </w:rPr>
+        <w:t>» vil si at det er t</w:t>
+      </w:r>
+      <w:r>
+        <w:rPr>
+          <w:rFonts w:ascii="Arial" w:hAnsi="Arial" w:cs="Arial"/>
+          <w:sz w:val="24"/>
+          <w:szCs w:val="24"/>
+        </w:rPr>
+        <w:t>ilgjengelig innenfor samme pakke og underklasser.</w:t>
+      </w:r>
+    </w:p>
+    <w:p>
+      <w:pPr>
+        <w:spacing w:line="360" w:lineRule="auto"/>
+        <w:rPr>
+          <w:rFonts w:ascii="Arial" w:hAnsi="Arial" w:cs="Arial"/>
+          <w:b/>
+          <w:bCs/>
+          <w:sz w:val="24"/>
+          <w:szCs w:val="24"/>
+        </w:rPr>
+      </w:pPr>
+      <w:proofErr w:type="spellStart"/>
+      <w:r>
+        <w:rPr>
+          <w:rFonts w:ascii="Arial" w:hAnsi="Arial" w:cs="Arial"/>
+          <w:b/>
+          <w:bCs/>
+          <w:sz w:val="24"/>
+          <w:szCs w:val="24"/>
+        </w:rPr>
+        <w:t>this</w:t>
+      </w:r>
+      <w:proofErr w:type="spellEnd"/>
+      <w:r>
+        <w:rPr>
+          <w:rFonts w:ascii="Arial" w:hAnsi="Arial" w:cs="Arial"/>
+          <w:b/>
+          <w:bCs/>
+          <w:sz w:val="24"/>
+          <w:szCs w:val="24"/>
+        </w:rPr>
+        <w:t xml:space="preserve"> og super</w:t>
+      </w:r>
+    </w:p>
+    <w:p>
+      <w:pPr>
+        <w:pStyle w:val="Listeavsnitt"/>
+        <w:numPr>
+          <w:ilvl w:val="0"/>
+          <w:numId w:val="2"/>
+        </w:numPr>
+        <w:spacing w:line="360" w:lineRule="auto"/>
+        <w:rPr>
+          <w:rFonts w:ascii="Arial" w:hAnsi="Arial" w:cs="Arial"/>
+          <w:sz w:val="24"/>
+          <w:szCs w:val="24"/>
+        </w:rPr>
+      </w:pPr>
+      <w:r>
+        <w:rPr>
+          <w:rFonts w:ascii="Arial" w:hAnsi="Arial" w:cs="Arial"/>
+          <w:sz w:val="24"/>
+          <w:szCs w:val="24"/>
+        </w:rPr>
+        <w:t>«</w:t>
+      </w:r>
+      <w:proofErr w:type="spellStart"/>
+      <w:r>
+        <w:rPr>
+          <w:rFonts w:ascii="Arial" w:hAnsi="Arial" w:cs="Arial"/>
+          <w:sz w:val="24"/>
+          <w:szCs w:val="24"/>
+        </w:rPr>
+        <w:t>t</w:t>
       </w:r>
       <w:r>
         <w:rPr>
@@ -1660,6 +3439,7 @@
         </w:rPr>
         <w:t>his</w:t>
       </w:r>
+      <w:proofErr w:type="spellEnd"/>
       <w:r>
         <w:rPr>
           <w:rFonts w:ascii="Arial" w:hAnsi="Arial" w:cs="Arial"/>
@@ -1674,7 +3454,15 @@
           <w:sz w:val="24"/>
           <w:szCs w:val="24"/>
         </w:rPr>
-        <w:t xml:space="preserve">Refererer til gjeldende objekt i en metode eller konstruktør. </w:t>
+        <w:t>r</w:t>
+      </w:r>
+      <w:r>
+        <w:rPr>
+          <w:rFonts w:ascii="Arial" w:hAnsi="Arial" w:cs="Arial"/>
+          <w:sz w:val="24"/>
+          <w:szCs w:val="24"/>
+        </w:rPr>
+        <w:t xml:space="preserve">efererer til gjeldende objekt i en metode eller konstruktør. </w:t>
       </w:r>
       <w:r>
         <w:rPr>
@@ -1695,6 +3483,11 @@
     </w:p>
     <w:p>
       <w:pPr>
+        <w:pStyle w:val="Listeavsnitt"/>
+        <w:numPr>
+          <w:ilvl w:val="0"/>
+          <w:numId w:val="2"/>
+        </w:numPr>
         <w:spacing w:line="360" w:lineRule="auto"/>
         <w:rPr>
           <w:rFonts w:ascii="Arial" w:hAnsi="Arial" w:cs="Arial"/>
@@ -1702,9 +3495,173 @@
           <w:szCs w:val="24"/>
         </w:rPr>
       </w:pPr>
+      <w:r>
+        <w:rPr>
+          <w:rFonts w:ascii="Arial" w:hAnsi="Arial" w:cs="Arial"/>
+          <w:sz w:val="24"/>
+          <w:szCs w:val="24"/>
+        </w:rPr>
+        <w:t xml:space="preserve">«super» bruker man </w:t>
+      </w:r>
+      <w:r>
+        <w:rPr>
+          <w:rFonts w:ascii="Arial" w:hAnsi="Arial" w:cs="Arial"/>
+          <w:sz w:val="24"/>
+          <w:szCs w:val="24"/>
+        </w:rPr>
+        <w:t>når man ønsker å arve noe fra en overordnet klas</w:t>
+      </w:r>
+      <w:r>
+        <w:rPr>
+          <w:rFonts w:ascii="Arial" w:hAnsi="Arial" w:cs="Arial"/>
+          <w:sz w:val="24"/>
+          <w:szCs w:val="24"/>
+        </w:rPr>
+        <w:t>se.</w:t>
+      </w:r>
+      <w:r>
+        <w:rPr>
+          <w:rFonts w:ascii="Arial" w:hAnsi="Arial" w:cs="Arial"/>
+          <w:sz w:val="24"/>
+          <w:szCs w:val="24"/>
+        </w:rPr>
+        <w:t xml:space="preserve"> </w:t>
+      </w:r>
+      <w:r>
+        <w:rPr>
+          <w:rFonts w:ascii="Arial" w:hAnsi="Arial" w:cs="Arial"/>
+          <w:sz w:val="24"/>
+          <w:szCs w:val="24"/>
+        </w:rPr>
+        <w:t xml:space="preserve">Dette er nyttig </w:t>
+      </w:r>
+      <w:r>
+        <w:rPr>
+          <w:rFonts w:ascii="Arial" w:hAnsi="Arial" w:cs="Arial"/>
+          <w:sz w:val="24"/>
+          <w:szCs w:val="24"/>
+        </w:rPr>
+        <w:t xml:space="preserve">ettersom </w:t>
+      </w:r>
+      <w:r>
+        <w:rPr>
+          <w:rFonts w:ascii="Arial" w:hAnsi="Arial" w:cs="Arial"/>
+          <w:sz w:val="24"/>
+          <w:szCs w:val="24"/>
+        </w:rPr>
+        <w:t>man kan ta i bruk</w:t>
+      </w:r>
+      <w:r>
+        <w:rPr>
+          <w:rFonts w:ascii="Arial" w:hAnsi="Arial" w:cs="Arial"/>
+          <w:sz w:val="24"/>
+          <w:szCs w:val="24"/>
+        </w:rPr>
+        <w:t xml:space="preserve"> metodene i foreldreklassen, og man slipper derfor </w:t>
+      </w:r>
+      <w:r>
+        <w:rPr>
+          <w:rFonts w:ascii="Arial" w:hAnsi="Arial" w:cs="Arial"/>
+          <w:sz w:val="24"/>
+          <w:szCs w:val="24"/>
+        </w:rPr>
+        <w:t>å definere</w:t>
+      </w:r>
+      <w:r>
+        <w:rPr>
+          <w:rFonts w:ascii="Arial" w:hAnsi="Arial" w:cs="Arial"/>
+          <w:sz w:val="24"/>
+          <w:szCs w:val="24"/>
+        </w:rPr>
+        <w:t xml:space="preserve"> disse på nytt.</w:t>
+      </w:r>
+      <w:r>
+        <w:rPr>
+          <w:rFonts w:ascii="Arial" w:hAnsi="Arial" w:cs="Arial"/>
+          <w:sz w:val="24"/>
+          <w:szCs w:val="24"/>
+        </w:rPr>
+        <w:t xml:space="preserve"> Nøkkelordet «super» referer i seg selv kun til den klassen </w:t>
+      </w:r>
+      <w:r>
+        <w:rPr>
+          <w:rFonts w:ascii="Arial" w:hAnsi="Arial" w:cs="Arial"/>
+          <w:sz w:val="24"/>
+          <w:szCs w:val="24"/>
+        </w:rPr>
+        <w:t>som er valgt.</w:t>
+      </w:r>
+      <w:r>
+        <w:rPr>
+          <w:rFonts w:ascii="Arial" w:hAnsi="Arial" w:cs="Arial"/>
+          <w:sz w:val="24"/>
+          <w:szCs w:val="24"/>
+        </w:rPr>
+        <w:t xml:space="preserve"> </w:t>
+      </w:r>
+    </w:p>
+    <w:p>
+      <w:pPr>
+        <w:pStyle w:val="Listeavsnitt"/>
+        <w:spacing w:line="360" w:lineRule="auto"/>
+        <w:rPr>
+          <w:rFonts w:ascii="Arial" w:hAnsi="Arial" w:cs="Arial"/>
+          <w:sz w:val="24"/>
+          <w:szCs w:val="24"/>
+        </w:rPr>
+      </w:pPr>
+      <w:r>
+        <w:rPr>
+          <w:rFonts w:ascii="Arial" w:hAnsi="Arial" w:cs="Arial"/>
+          <w:sz w:val="24"/>
+          <w:szCs w:val="24"/>
+        </w:rPr>
+        <w:lastRenderedPageBreak/>
+        <w:t>«s</w:t>
+      </w:r>
+      <w:r>
+        <w:rPr>
+          <w:rFonts w:ascii="Arial" w:hAnsi="Arial" w:cs="Arial"/>
+          <w:sz w:val="24"/>
+          <w:szCs w:val="24"/>
+        </w:rPr>
+        <w:t>uper</w:t>
+      </w:r>
+      <w:r>
+        <w:rPr>
+          <w:rFonts w:ascii="Arial" w:hAnsi="Arial" w:cs="Arial"/>
+          <w:sz w:val="24"/>
+          <w:szCs w:val="24"/>
+        </w:rPr>
+        <w:t>»</w:t>
+      </w:r>
+      <w:r>
+        <w:rPr>
+          <w:rFonts w:ascii="Arial" w:hAnsi="Arial" w:cs="Arial"/>
+          <w:sz w:val="24"/>
+          <w:szCs w:val="24"/>
+        </w:rPr>
+        <w:t xml:space="preserve"> har parametere, hvor </w:t>
+      </w:r>
+      <w:r>
+        <w:rPr>
+          <w:rFonts w:ascii="Arial" w:hAnsi="Arial" w:cs="Arial"/>
+          <w:sz w:val="24"/>
+          <w:szCs w:val="24"/>
+        </w:rPr>
+        <w:t xml:space="preserve">parameterverdiene skal matche med de tidligere variabelnavnene, som da er definert i foreldreklassen man vil </w:t>
+      </w:r>
+      <w:r>
+        <w:rPr>
+          <w:rFonts w:ascii="Arial" w:hAnsi="Arial" w:cs="Arial"/>
+          <w:sz w:val="24"/>
+          <w:szCs w:val="24"/>
+        </w:rPr>
+        <w:t>arve fra. Ved at disse er definert som parametere slipper man å definere de på nytt som variabler.</w:t>
+      </w:r>
     </w:p>
     <w:sectPr>
-      <w:headerReference w:type="default" r:id="rId7"/>
+      <w:headerReference w:type="default" r:id="rId8"/>
       <w:pgSz w:w="11906" w:h="16838"/>
       <w:pgMar w:top="1417" w:right="1417" w:bottom="1417" w:left="1417" w:header="708" w:footer="708" w:gutter="0"/>
       <w:cols w:space="708"/>

</xml_diff>